<commit_message>
report is done, add function calls in main
</commit_message>
<xml_diff>
--- a/lab6_Shulpov_Victor_PI-92.docx
+++ b/lab6_Shulpov_Victor_PI-92.docx
@@ -908,8 +908,6 @@
       <w:r>
         <w:br w:type="page"/>
       </w:r>
-      <w:bookmarkStart w:id="0" w:name="_GoBack"/>
-      <w:bookmarkEnd w:id="0"/>
     </w:p>
     <w:p>
       <w:pPr>
@@ -1100,7 +1098,8 @@
       </w:r>
       <w:r>
         <w:rPr>
-          <w:lang w:val="en-US"/>
+          <w:noProof/>
+          <w:lang w:eastAsia="ru-RU"/>
         </w:rPr>
         <mc:AlternateContent>
           <mc:Choice Requires="wps">
@@ -1271,7 +1270,8 @@
       </w:r>
       <w:r>
         <w:rPr>
-          <w:lang w:val="en-US"/>
+          <w:noProof/>
+          <w:lang w:eastAsia="ru-RU"/>
         </w:rPr>
         <mc:AlternateContent>
           <mc:Choice Requires="wps">
@@ -1665,7 +1665,8 @@
       </w:pPr>
       <w:r>
         <w:rPr>
-          <w:lang w:val="en-US"/>
+          <w:noProof/>
+          <w:lang w:eastAsia="ru-RU"/>
         </w:rPr>
         <mc:AlternateContent>
           <mc:Choice Requires="wps">
@@ -1794,7 +1795,8 @@
       </w:r>
       <w:r>
         <w:rPr>
-          <w:lang w:val="en-US"/>
+          <w:noProof/>
+          <w:lang w:eastAsia="ru-RU"/>
         </w:rPr>
         <mc:AlternateContent>
           <mc:Choice Requires="wps">
@@ -1955,6 +1957,80 @@
           <w:tab w:val="left" w:pos="7800"/>
         </w:tabs>
         <w:rPr>
+          <w:rFonts w:ascii="Arial" w:hAnsi="Arial" w:cs="Arial"/>
+          <w:sz w:val="28"/>
+        </w:rPr>
+      </w:pPr>
+      <w:r>
+        <w:rPr>
+          <w:rFonts w:ascii="Arial" w:hAnsi="Arial" w:cs="Arial"/>
+          <w:sz w:val="28"/>
+        </w:rPr>
+        <w:t xml:space="preserve">csc Program.cs – </w:t>
+      </w:r>
+      <w:r>
+        <w:rPr>
+          <w:rFonts w:ascii="Arial" w:hAnsi="Arial" w:cs="Arial"/>
+          <w:sz w:val="28"/>
+        </w:rPr>
+        <w:t xml:space="preserve">компилирует, создаёт файл </w:t>
+      </w:r>
+      <w:r>
+        <w:rPr>
+          <w:rFonts w:ascii="Arial" w:hAnsi="Arial" w:cs="Arial"/>
+          <w:sz w:val="28"/>
+          <w:lang w:val="en-US"/>
+        </w:rPr>
+        <w:t>Program</w:t>
+      </w:r>
+      <w:r>
+        <w:rPr>
+          <w:rFonts w:ascii="Arial" w:hAnsi="Arial" w:cs="Arial"/>
+          <w:sz w:val="28"/>
+        </w:rPr>
+        <w:t>.</w:t>
+      </w:r>
+      <w:r>
+        <w:rPr>
+          <w:rFonts w:ascii="Arial" w:hAnsi="Arial" w:cs="Arial"/>
+          <w:sz w:val="28"/>
+          <w:lang w:val="en-US"/>
+        </w:rPr>
+        <w:t>exe</w:t>
+      </w:r>
+    </w:p>
+    <w:p>
+      <w:pPr>
+        <w:tabs>
+          <w:tab w:val="left" w:pos="7800"/>
+        </w:tabs>
+        <w:rPr>
+          <w:rFonts w:ascii="Arial" w:hAnsi="Arial" w:cs="Arial"/>
+          <w:sz w:val="28"/>
+        </w:rPr>
+      </w:pPr>
+      <w:r>
+        <w:rPr>
+          <w:rFonts w:ascii="Arial" w:hAnsi="Arial" w:cs="Arial"/>
+          <w:sz w:val="28"/>
+          <w:lang w:val="en-US"/>
+        </w:rPr>
+        <w:t xml:space="preserve">mono Program.exe – </w:t>
+      </w:r>
+      <w:r>
+        <w:rPr>
+          <w:rFonts w:ascii="Arial" w:hAnsi="Arial" w:cs="Arial"/>
+          <w:sz w:val="28"/>
+        </w:rPr>
+        <w:t>запускает программу</w:t>
+      </w:r>
+    </w:p>
+    <w:p>
+      <w:pPr>
+        <w:tabs>
+          <w:tab w:val="left" w:pos="7800"/>
+        </w:tabs>
+        <w:rPr>
           <w:i/>
           <w:iCs/>
           <w:color w:val="5B9BD5" w:themeColor="accent1"/>
@@ -2055,28 +2131,4299 @@
         <w:t>ПРОГРАММЫ</w:t>
       </w:r>
     </w:p>
-    <w:p/>
+    <w:p>
+      <w:pPr>
+        <w:spacing w:before="120" w:after="120" w:line="240" w:lineRule="auto"/>
+        <w:rPr>
+          <w:rFonts w:ascii="Verdana" w:eastAsia="Times New Roman" w:hAnsi="Verdana" w:cs="Times New Roman"/>
+          <w:color w:val="333333"/>
+          <w:sz w:val="21"/>
+          <w:szCs w:val="21"/>
+          <w:lang w:eastAsia="ru-RU"/>
+        </w:rPr>
+      </w:pPr>
+      <w:r>
+        <w:rPr>
+          <w:rFonts w:ascii="Verdana" w:eastAsia="Times New Roman" w:hAnsi="Verdana" w:cs="Times New Roman"/>
+          <w:color w:val="333333"/>
+          <w:sz w:val="21"/>
+          <w:szCs w:val="21"/>
+          <w:lang w:eastAsia="ru-RU"/>
+        </w:rPr>
+        <w:t>1) Для придуманной вами задачи (Пункт 1 из задания к л/р 2 + пункт 1 из задания к л/р 4) реализовать необходимые классы на языке C#;</w:t>
+      </w:r>
+    </w:p>
+    <w:p>
+      <w:pPr>
+        <w:spacing w:before="120" w:after="120" w:line="240" w:lineRule="auto"/>
+        <w:rPr>
+          <w:rFonts w:ascii="Verdana" w:eastAsia="Times New Roman" w:hAnsi="Verdana" w:cs="Times New Roman"/>
+          <w:color w:val="333333"/>
+          <w:sz w:val="21"/>
+          <w:szCs w:val="21"/>
+          <w:lang w:eastAsia="ru-RU"/>
+        </w:rPr>
+      </w:pPr>
+      <w:r>
+        <w:rPr>
+          <w:rFonts w:ascii="Verdana" w:eastAsia="Times New Roman" w:hAnsi="Verdana" w:cs="Times New Roman"/>
+          <w:color w:val="333333"/>
+          <w:sz w:val="21"/>
+          <w:szCs w:val="21"/>
+          <w:lang w:eastAsia="ru-RU"/>
+        </w:rPr>
+        <w:t>2) Продемонстрировать их использование в консольном С# приложении;</w:t>
+      </w:r>
+    </w:p>
+    <w:p>
+      <w:pPr>
+        <w:spacing w:before="120" w:after="120" w:line="240" w:lineRule="auto"/>
+        <w:rPr>
+          <w:rFonts w:ascii="Verdana" w:eastAsia="Times New Roman" w:hAnsi="Verdana" w:cs="Times New Roman"/>
+          <w:color w:val="333333"/>
+          <w:sz w:val="21"/>
+          <w:szCs w:val="21"/>
+          <w:lang w:eastAsia="ru-RU"/>
+        </w:rPr>
+      </w:pPr>
+      <w:r>
+        <w:rPr>
+          <w:rFonts w:ascii="Verdana" w:eastAsia="Times New Roman" w:hAnsi="Verdana" w:cs="Times New Roman"/>
+          <w:color w:val="333333"/>
+          <w:sz w:val="21"/>
+          <w:szCs w:val="21"/>
+          <w:lang w:eastAsia="ru-RU"/>
+        </w:rPr>
+        <w:t>3) Продемонстрировать сборку проекта и запуск приложения на платформе Mono под Linux, Mac OS и пр.;</w:t>
+      </w:r>
+    </w:p>
+    <w:p>
+      <w:pPr>
+        <w:spacing w:before="120" w:after="120" w:line="240" w:lineRule="auto"/>
+        <w:rPr>
+          <w:rFonts w:ascii="Verdana" w:eastAsia="Times New Roman" w:hAnsi="Verdana" w:cs="Times New Roman"/>
+          <w:color w:val="333333"/>
+          <w:sz w:val="21"/>
+          <w:szCs w:val="21"/>
+          <w:lang w:eastAsia="ru-RU"/>
+        </w:rPr>
+      </w:pPr>
+      <w:r>
+        <w:rPr>
+          <w:rFonts w:ascii="Verdana" w:eastAsia="Times New Roman" w:hAnsi="Verdana" w:cs="Times New Roman"/>
+          <w:color w:val="333333"/>
+          <w:sz w:val="21"/>
+          <w:szCs w:val="21"/>
+          <w:lang w:eastAsia="ru-RU"/>
+        </w:rPr>
+        <w:t>!) Использование GIT обязательно.</w:t>
+      </w:r>
+    </w:p>
+    <w:p>
+      <w:pPr>
+        <w:rPr>
+          <w:sz w:val="24"/>
+        </w:rPr>
+      </w:pPr>
+      <w:r>
+        <w:rPr>
+          <w:sz w:val="24"/>
+        </w:rPr>
+        <w:t>Поля класса «машина»:</w:t>
+      </w:r>
+    </w:p>
+    <w:p>
+      <w:pPr>
+        <w:pStyle w:val="a5"/>
+        <w:numPr>
+          <w:ilvl w:val="0"/>
+          <w:numId w:val="1"/>
+        </w:numPr>
+      </w:pPr>
+      <w:r>
+        <w:t>Название</w:t>
+      </w:r>
+    </w:p>
+    <w:p>
+      <w:pPr>
+        <w:pStyle w:val="a5"/>
+        <w:numPr>
+          <w:ilvl w:val="0"/>
+          <w:numId w:val="1"/>
+        </w:numPr>
+      </w:pPr>
+      <w:r>
+        <w:t>Цена</w:t>
+      </w:r>
+    </w:p>
+    <w:p>
+      <w:pPr>
+        <w:pStyle w:val="a5"/>
+        <w:numPr>
+          <w:ilvl w:val="0"/>
+          <w:numId w:val="1"/>
+        </w:numPr>
+      </w:pPr>
+      <w:r>
+        <w:t>Цвет</w:t>
+      </w:r>
+    </w:p>
+    <w:p>
+      <w:pPr>
+        <w:pStyle w:val="a5"/>
+        <w:numPr>
+          <w:ilvl w:val="0"/>
+          <w:numId w:val="1"/>
+        </w:numPr>
+      </w:pPr>
+      <w:r>
+        <w:t>Скорость</w:t>
+      </w:r>
+    </w:p>
+    <w:p>
+      <w:pPr>
+        <w:pStyle w:val="a5"/>
+        <w:numPr>
+          <w:ilvl w:val="0"/>
+          <w:numId w:val="1"/>
+        </w:numPr>
+      </w:pPr>
+      <w:r>
+        <w:t>Количество бензина</w:t>
+      </w:r>
+    </w:p>
+    <w:p>
+      <w:pPr>
+        <w:pStyle w:val="a5"/>
+        <w:numPr>
+          <w:ilvl w:val="0"/>
+          <w:numId w:val="1"/>
+        </w:numPr>
+      </w:pPr>
+      <w:r>
+        <w:t>Двигатель (объект)</w:t>
+      </w:r>
+    </w:p>
+    <w:p>
+      <w:r>
+        <w:t>Функции:</w:t>
+      </w:r>
+    </w:p>
+    <w:p>
+      <w:pPr>
+        <w:pStyle w:val="a5"/>
+        <w:numPr>
+          <w:ilvl w:val="0"/>
+          <w:numId w:val="2"/>
+        </w:numPr>
+      </w:pPr>
+      <w:r>
+        <w:t>Инициализация</w:t>
+      </w:r>
+    </w:p>
+    <w:p>
+      <w:pPr>
+        <w:pStyle w:val="a5"/>
+        <w:numPr>
+          <w:ilvl w:val="0"/>
+          <w:numId w:val="2"/>
+        </w:numPr>
+      </w:pPr>
+      <w:r>
+        <w:t>Установка параметров автомобиля</w:t>
+      </w:r>
+    </w:p>
+    <w:p>
+      <w:pPr>
+        <w:pStyle w:val="a5"/>
+        <w:numPr>
+          <w:ilvl w:val="0"/>
+          <w:numId w:val="2"/>
+        </w:numPr>
+      </w:pPr>
+      <w:r>
+        <w:t>Вывод данных машины</w:t>
+      </w:r>
+    </w:p>
+    <w:p>
+      <w:pPr>
+        <w:pStyle w:val="a5"/>
+        <w:numPr>
+          <w:ilvl w:val="0"/>
+          <w:numId w:val="2"/>
+        </w:numPr>
+      </w:pPr>
+      <w:r>
+        <w:t>Запуск двигателя</w:t>
+      </w:r>
+    </w:p>
+    <w:p>
+      <w:pPr>
+        <w:pStyle w:val="a5"/>
+        <w:numPr>
+          <w:ilvl w:val="0"/>
+          <w:numId w:val="2"/>
+        </w:numPr>
+      </w:pPr>
+      <w:r>
+        <w:t>Остановка двигателя</w:t>
+      </w:r>
+    </w:p>
+    <w:p>
+      <w:pPr>
+        <w:pStyle w:val="a5"/>
+        <w:numPr>
+          <w:ilvl w:val="0"/>
+          <w:numId w:val="2"/>
+        </w:numPr>
+      </w:pPr>
+      <w:r>
+        <w:t>Добавление скорости</w:t>
+      </w:r>
+    </w:p>
+    <w:p>
+      <w:pPr>
+        <w:pStyle w:val="a5"/>
+        <w:numPr>
+          <w:ilvl w:val="0"/>
+          <w:numId w:val="2"/>
+        </w:numPr>
+      </w:pPr>
+      <w:r>
+        <w:t>Уменьшить скорость</w:t>
+      </w:r>
+    </w:p>
+    <w:p>
+      <w:r>
+        <w:t>Поля класса «двигатель»:</w:t>
+      </w:r>
+    </w:p>
+    <w:p>
+      <w:pPr>
+        <w:pStyle w:val="a5"/>
+        <w:numPr>
+          <w:ilvl w:val="0"/>
+          <w:numId w:val="1"/>
+        </w:numPr>
+      </w:pPr>
+      <w:r>
+        <w:t>Количество оборотов в минуту</w:t>
+      </w:r>
+    </w:p>
+    <w:p>
+      <w:pPr>
+        <w:pStyle w:val="a5"/>
+        <w:numPr>
+          <w:ilvl w:val="0"/>
+          <w:numId w:val="1"/>
+        </w:numPr>
+      </w:pPr>
+      <w:r>
+        <w:t>Мощность в Л.С.</w:t>
+      </w:r>
+    </w:p>
+    <w:p>
+      <w:pPr>
+        <w:pStyle w:val="a5"/>
+        <w:numPr>
+          <w:ilvl w:val="0"/>
+          <w:numId w:val="1"/>
+        </w:numPr>
+      </w:pPr>
+      <w:r>
+        <w:t>Объем в см куб.</w:t>
+      </w:r>
+    </w:p>
+    <w:p>
+      <w:pPr>
+        <w:pStyle w:val="a5"/>
+        <w:numPr>
+          <w:ilvl w:val="0"/>
+          <w:numId w:val="1"/>
+        </w:numPr>
+      </w:pPr>
+      <w:r>
+        <w:t>Количество цилиндров</w:t>
+      </w:r>
+    </w:p>
+    <w:p>
+      <w:r>
+        <w:t>Функции:</w:t>
+      </w:r>
+    </w:p>
+    <w:p>
+      <w:pPr>
+        <w:pStyle w:val="a5"/>
+        <w:numPr>
+          <w:ilvl w:val="0"/>
+          <w:numId w:val="2"/>
+        </w:numPr>
+      </w:pPr>
+      <w:r>
+        <w:t>Инициализация</w:t>
+      </w:r>
+    </w:p>
+    <w:p>
+      <w:r>
+        <w:t>Сеттеры и геттеры</w:t>
+      </w:r>
+    </w:p>
+    <w:p>
+      <w:r>
+        <w:br w:type="page"/>
+      </w:r>
+    </w:p>
     <w:p>
       <w:pPr>
         <w:pStyle w:val="a3"/>
-        <w:rPr>
-          <w:lang w:val="en-US"/>
-        </w:rPr>
-      </w:pPr>
-      <w:r>
+      </w:pPr>
+      <w:r>
+        <w:lastRenderedPageBreak/>
         <w:t>ТЕСТЫ</w:t>
       </w:r>
     </w:p>
     <w:p>
+      <w:bookmarkStart w:id="0" w:name="_GoBack"/>
+      <w:r>
+        <w:rPr>
+          <w:rFonts w:ascii="Arial" w:hAnsi="Arial" w:cs="Arial"/>
+          <w:b/>
+          <w:noProof/>
+          <w:sz w:val="24"/>
+          <w:lang w:eastAsia="ru-RU"/>
+        </w:rPr>
+        <w:drawing>
+          <wp:inline distT="0" distB="0" distL="0" distR="0">
+            <wp:extent cx="4130040" cy="3639224"/>
+            <wp:effectExtent l="0" t="0" r="3810" b="0"/>
+            <wp:docPr id="19" name="Рисунок 19"/>
+            <wp:cNvGraphicFramePr>
+              <a:graphicFrameLocks xmlns:a="http://schemas.openxmlformats.org/drawingml/2006/main" noChangeAspect="1"/>
+            </wp:cNvGraphicFramePr>
+            <a:graphic xmlns:a="http://schemas.openxmlformats.org/drawingml/2006/main">
+              <a:graphicData uri="http://schemas.openxmlformats.org/drawingml/2006/picture">
+                <pic:pic xmlns:pic="http://schemas.openxmlformats.org/drawingml/2006/picture">
+                  <pic:nvPicPr>
+                    <pic:cNvPr id="19" name="Безымянный.png"/>
+                    <pic:cNvPicPr/>
+                  </pic:nvPicPr>
+                  <pic:blipFill>
+                    <a:blip r:embed="rId9">
+                      <a:extLst>
+                        <a:ext uri="{28A0092B-C50C-407E-A947-70E740481C1C}">
+                          <a14:useLocalDpi xmlns:a14="http://schemas.microsoft.com/office/drawing/2010/main" val="0"/>
+                        </a:ext>
+                      </a:extLst>
+                    </a:blip>
+                    <a:stretch>
+                      <a:fillRect/>
+                    </a:stretch>
+                  </pic:blipFill>
+                  <pic:spPr>
+                    <a:xfrm>
+                      <a:off x="0" y="0"/>
+                      <a:ext cx="4134587" cy="3643231"/>
+                    </a:xfrm>
+                    <a:prstGeom prst="rect">
+                      <a:avLst/>
+                    </a:prstGeom>
+                  </pic:spPr>
+                </pic:pic>
+              </a:graphicData>
+            </a:graphic>
+          </wp:inline>
+        </w:drawing>
+      </w:r>
+      <w:bookmarkEnd w:id="0"/>
+    </w:p>
+    <w:p>
       <w:pPr>
         <w:tabs>
           <w:tab w:val="left" w:pos="1272"/>
         </w:tabs>
         <w:spacing w:before="100" w:beforeAutospacing="1" w:line="120" w:lineRule="exact"/>
         <w:rPr>
-          <w:lang w:val="en-US"/>
-        </w:rPr>
-      </w:pPr>
+          <w:rFonts w:ascii="Arial" w:hAnsi="Arial" w:cs="Arial"/>
+          <w:b/>
+          <w:sz w:val="24"/>
+        </w:rPr>
+      </w:pPr>
+    </w:p>
+    <w:p>
+      <w:pPr>
+        <w:tabs>
+          <w:tab w:val="left" w:pos="1272"/>
+        </w:tabs>
+        <w:spacing w:before="100" w:beforeAutospacing="1" w:line="120" w:lineRule="exact"/>
+        <w:rPr>
+          <w:rFonts w:ascii="Arial" w:hAnsi="Arial" w:cs="Arial"/>
+          <w:b/>
+          <w:sz w:val="24"/>
+          <w:lang w:val="en-US"/>
+        </w:rPr>
+      </w:pPr>
+      <w:r>
+        <w:rPr>
+          <w:rFonts w:ascii="Arial" w:hAnsi="Arial" w:cs="Arial"/>
+          <w:b/>
+          <w:sz w:val="24"/>
+        </w:rPr>
+        <w:t>Открываем</w:t>
+      </w:r>
+      <w:r>
+        <w:rPr>
+          <w:rFonts w:ascii="Arial" w:hAnsi="Arial" w:cs="Arial"/>
+          <w:b/>
+          <w:sz w:val="24"/>
+          <w:lang w:val="en-US"/>
+        </w:rPr>
+        <w:t xml:space="preserve"> “Oper Mono x… Command Prompt”</w:t>
+      </w:r>
+    </w:p>
+    <w:p>
+      <w:pPr>
+        <w:tabs>
+          <w:tab w:val="left" w:pos="1272"/>
+        </w:tabs>
+        <w:spacing w:before="100" w:beforeAutospacing="1" w:line="120" w:lineRule="exact"/>
+        <w:rPr>
+          <w:rFonts w:ascii="Arial" w:hAnsi="Arial" w:cs="Arial"/>
+          <w:b/>
+          <w:sz w:val="24"/>
+          <w:lang w:val="en-US"/>
+        </w:rPr>
+      </w:pPr>
+    </w:p>
+    <w:p>
+      <w:pPr>
+        <w:tabs>
+          <w:tab w:val="left" w:pos="1272"/>
+        </w:tabs>
+        <w:spacing w:before="100" w:beforeAutospacing="1" w:line="240" w:lineRule="auto"/>
+        <w:rPr>
+          <w:rFonts w:ascii="Arial" w:hAnsi="Arial" w:cs="Arial"/>
+          <w:sz w:val="24"/>
+          <w:lang w:val="en-US"/>
+        </w:rPr>
+      </w:pPr>
+      <w:r>
+        <w:rPr>
+          <w:rFonts w:ascii="Arial" w:hAnsi="Arial" w:cs="Arial"/>
+          <w:sz w:val="24"/>
+          <w:lang w:val="en-US"/>
+        </w:rPr>
+        <w:t>Mono version 6.12.0.98</w:t>
+      </w:r>
+    </w:p>
+    <w:p>
+      <w:pPr>
+        <w:tabs>
+          <w:tab w:val="left" w:pos="1272"/>
+        </w:tabs>
+        <w:spacing w:before="100" w:beforeAutospacing="1" w:line="240" w:lineRule="auto"/>
+        <w:rPr>
+          <w:rFonts w:ascii="Arial" w:hAnsi="Arial" w:cs="Arial"/>
+          <w:sz w:val="24"/>
+          <w:lang w:val="en-US"/>
+        </w:rPr>
+      </w:pPr>
+      <w:r>
+        <w:rPr>
+          <w:rFonts w:ascii="Arial" w:hAnsi="Arial" w:cs="Arial"/>
+          <w:sz w:val="24"/>
+          <w:lang w:val="en-US"/>
+        </w:rPr>
+        <w:t>Prepending 'C:\P</w:t>
+      </w:r>
+      <w:r>
+        <w:rPr>
+          <w:rFonts w:ascii="Arial" w:hAnsi="Arial" w:cs="Arial"/>
+          <w:sz w:val="24"/>
+          <w:lang w:val="en-US"/>
+        </w:rPr>
+        <w:t>rogram Files\Mono\bin\' to PATH</w:t>
+      </w:r>
+    </w:p>
+    <w:p>
+      <w:pPr>
+        <w:tabs>
+          <w:tab w:val="left" w:pos="1272"/>
+        </w:tabs>
+        <w:spacing w:before="100" w:beforeAutospacing="1" w:line="240" w:lineRule="auto"/>
+        <w:rPr>
+          <w:rFonts w:ascii="Arial" w:hAnsi="Arial" w:cs="Arial"/>
+          <w:sz w:val="24"/>
+          <w:lang w:val="en-US"/>
+        </w:rPr>
+      </w:pPr>
+      <w:r>
+        <w:rPr>
+          <w:rFonts w:ascii="Arial" w:hAnsi="Arial" w:cs="Arial"/>
+          <w:sz w:val="24"/>
+          <w:lang w:val="en-US"/>
+        </w:rPr>
+        <w:t>C:\Program Files\Mono&gt;cd C:\Users\Victor\source\repos\programming_r</w:t>
+      </w:r>
+      <w:r>
+        <w:rPr>
+          <w:rFonts w:ascii="Arial" w:hAnsi="Arial" w:cs="Arial"/>
+          <w:sz w:val="24"/>
+          <w:lang w:val="en-US"/>
+        </w:rPr>
+        <w:t>epo_semester-2\labs_CSHARP\lab6</w:t>
+      </w:r>
+    </w:p>
+    <w:p>
+      <w:pPr>
+        <w:tabs>
+          <w:tab w:val="left" w:pos="1272"/>
+        </w:tabs>
+        <w:spacing w:before="100" w:beforeAutospacing="1" w:line="240" w:lineRule="auto"/>
+        <w:rPr>
+          <w:rFonts w:ascii="Arial" w:hAnsi="Arial" w:cs="Arial"/>
+          <w:sz w:val="24"/>
+          <w:lang w:val="en-US"/>
+        </w:rPr>
+      </w:pPr>
+      <w:r>
+        <w:rPr>
+          <w:rFonts w:ascii="Arial" w:hAnsi="Arial" w:cs="Arial"/>
+          <w:sz w:val="24"/>
+          <w:lang w:val="en-US"/>
+        </w:rPr>
+        <w:t>C:\Users\Victor\source\repos\programming_repo_semester-2\labs_CSHARP\lab6&gt;</w:t>
+      </w:r>
+      <w:r>
+        <w:rPr>
+          <w:rFonts w:ascii="Arial" w:hAnsi="Arial" w:cs="Arial"/>
+          <w:b/>
+          <w:sz w:val="24"/>
+          <w:lang w:val="en-US"/>
+        </w:rPr>
+        <w:t>csc Program.cs</w:t>
+      </w:r>
+    </w:p>
+    <w:p>
+      <w:pPr>
+        <w:tabs>
+          <w:tab w:val="left" w:pos="1272"/>
+        </w:tabs>
+        <w:spacing w:before="100" w:beforeAutospacing="1" w:line="240" w:lineRule="auto"/>
+        <w:rPr>
+          <w:rFonts w:ascii="Arial" w:hAnsi="Arial" w:cs="Arial"/>
+          <w:sz w:val="24"/>
+          <w:lang w:val="en-US"/>
+        </w:rPr>
+      </w:pPr>
+      <w:r>
+        <w:rPr>
+          <w:rFonts w:ascii="Arial" w:hAnsi="Arial" w:cs="Arial"/>
+          <w:sz w:val="24"/>
+          <w:lang w:val="en-US"/>
+        </w:rPr>
+        <w:t>Microsoft (R) Visual C# Compiler version 3.6.0-4.20224.5 (ec77c100)</w:t>
+      </w:r>
+    </w:p>
+    <w:p>
+      <w:pPr>
+        <w:tabs>
+          <w:tab w:val="left" w:pos="1272"/>
+        </w:tabs>
+        <w:spacing w:before="100" w:beforeAutospacing="1" w:line="240" w:lineRule="auto"/>
+        <w:rPr>
+          <w:rFonts w:ascii="Arial" w:hAnsi="Arial" w:cs="Arial"/>
+          <w:sz w:val="24"/>
+          <w:lang w:val="en-US"/>
+        </w:rPr>
+      </w:pPr>
+      <w:r>
+        <w:rPr>
+          <w:rFonts w:ascii="Arial" w:hAnsi="Arial" w:cs="Arial"/>
+          <w:sz w:val="24"/>
+          <w:lang w:val="en-US"/>
+        </w:rPr>
+        <w:t>Copyright (C) Microsoft Corporation. All right</w:t>
+      </w:r>
+      <w:r>
+        <w:rPr>
+          <w:rFonts w:ascii="Arial" w:hAnsi="Arial" w:cs="Arial"/>
+          <w:sz w:val="24"/>
+          <w:lang w:val="en-US"/>
+        </w:rPr>
+        <w:t>s reserved.</w:t>
+      </w:r>
+    </w:p>
+    <w:p>
+      <w:pPr>
+        <w:tabs>
+          <w:tab w:val="left" w:pos="1272"/>
+        </w:tabs>
+        <w:spacing w:before="100" w:beforeAutospacing="1" w:line="240" w:lineRule="auto"/>
+        <w:rPr>
+          <w:rFonts w:ascii="Arial" w:hAnsi="Arial" w:cs="Arial"/>
+          <w:b/>
+          <w:sz w:val="24"/>
+          <w:lang w:val="en-US"/>
+        </w:rPr>
+      </w:pPr>
+      <w:r>
+        <w:rPr>
+          <w:rFonts w:ascii="Arial" w:hAnsi="Arial" w:cs="Arial"/>
+          <w:sz w:val="24"/>
+          <w:lang w:val="en-US"/>
+        </w:rPr>
+        <w:t>C:\Users\Victor\source\repos\programming_repo_semester-2\labs_CSHARP\lab6&gt;</w:t>
+      </w:r>
+      <w:r>
+        <w:rPr>
+          <w:rFonts w:ascii="Arial" w:hAnsi="Arial" w:cs="Arial"/>
+          <w:b/>
+          <w:sz w:val="24"/>
+          <w:lang w:val="en-US"/>
+        </w:rPr>
+        <w:t>mono Program.exe</w:t>
+      </w:r>
+    </w:p>
+    <w:p>
+      <w:pPr>
+        <w:tabs>
+          <w:tab w:val="left" w:pos="1272"/>
+        </w:tabs>
+        <w:spacing w:before="100" w:beforeAutospacing="1" w:line="240" w:lineRule="auto"/>
+        <w:rPr>
+          <w:rFonts w:ascii="Arial" w:hAnsi="Arial" w:cs="Arial"/>
+          <w:sz w:val="24"/>
+          <w:lang w:val="en-US"/>
+        </w:rPr>
+      </w:pPr>
+      <w:r>
+        <w:rPr>
+          <w:rFonts w:ascii="Arial" w:hAnsi="Arial" w:cs="Arial"/>
+          <w:sz w:val="24"/>
+          <w:lang w:val="en-US"/>
+        </w:rPr>
+        <w:t>Car initialized!</w:t>
+      </w:r>
+    </w:p>
+    <w:p>
+      <w:pPr>
+        <w:tabs>
+          <w:tab w:val="left" w:pos="1272"/>
+        </w:tabs>
+        <w:spacing w:before="100" w:beforeAutospacing="1" w:line="240" w:lineRule="auto"/>
+        <w:rPr>
+          <w:rFonts w:ascii="Arial" w:hAnsi="Arial" w:cs="Arial"/>
+          <w:sz w:val="24"/>
+          <w:lang w:val="en-US"/>
+        </w:rPr>
+      </w:pPr>
+      <w:r>
+        <w:rPr>
+          <w:rFonts w:ascii="Arial" w:hAnsi="Arial" w:cs="Arial"/>
+          <w:sz w:val="24"/>
+          <w:lang w:val="en-US"/>
+        </w:rPr>
+        <w:t xml:space="preserve">        CAR DATA</w:t>
+      </w:r>
+    </w:p>
+    <w:p>
+      <w:pPr>
+        <w:tabs>
+          <w:tab w:val="left" w:pos="1272"/>
+        </w:tabs>
+        <w:spacing w:before="100" w:beforeAutospacing="1" w:line="240" w:lineRule="auto"/>
+        <w:rPr>
+          <w:rFonts w:ascii="Arial" w:hAnsi="Arial" w:cs="Arial"/>
+          <w:sz w:val="24"/>
+          <w:lang w:val="en-US"/>
+        </w:rPr>
+      </w:pPr>
+      <w:r>
+        <w:rPr>
+          <w:rFonts w:ascii="Arial" w:hAnsi="Arial" w:cs="Arial"/>
+          <w:sz w:val="24"/>
+          <w:lang w:val="en-US"/>
+        </w:rPr>
+        <w:lastRenderedPageBreak/>
+        <w:t xml:space="preserve">                Name:   BMW X6</w:t>
+      </w:r>
+    </w:p>
+    <w:p>
+      <w:pPr>
+        <w:tabs>
+          <w:tab w:val="left" w:pos="1272"/>
+        </w:tabs>
+        <w:spacing w:before="100" w:beforeAutospacing="1" w:line="240" w:lineRule="auto"/>
+        <w:rPr>
+          <w:rFonts w:ascii="Arial" w:hAnsi="Arial" w:cs="Arial"/>
+          <w:sz w:val="24"/>
+          <w:lang w:val="en-US"/>
+        </w:rPr>
+      </w:pPr>
+      <w:r>
+        <w:rPr>
+          <w:rFonts w:ascii="Arial" w:hAnsi="Arial" w:cs="Arial"/>
+          <w:sz w:val="24"/>
+          <w:lang w:val="en-US"/>
+        </w:rPr>
+        <w:t xml:space="preserve">                Price:  3500000</w:t>
+      </w:r>
+    </w:p>
+    <w:p>
+      <w:pPr>
+        <w:tabs>
+          <w:tab w:val="left" w:pos="1272"/>
+        </w:tabs>
+        <w:spacing w:before="100" w:beforeAutospacing="1" w:line="240" w:lineRule="auto"/>
+        <w:rPr>
+          <w:rFonts w:ascii="Arial" w:hAnsi="Arial" w:cs="Arial"/>
+          <w:sz w:val="24"/>
+          <w:lang w:val="en-US"/>
+        </w:rPr>
+      </w:pPr>
+      <w:r>
+        <w:rPr>
+          <w:rFonts w:ascii="Arial" w:hAnsi="Arial" w:cs="Arial"/>
+          <w:sz w:val="24"/>
+          <w:lang w:val="en-US"/>
+        </w:rPr>
+        <w:t xml:space="preserve">                Color:  BLACK</w:t>
+      </w:r>
+    </w:p>
+    <w:p>
+      <w:pPr>
+        <w:tabs>
+          <w:tab w:val="left" w:pos="1272"/>
+        </w:tabs>
+        <w:spacing w:before="100" w:beforeAutospacing="1" w:line="240" w:lineRule="auto"/>
+        <w:rPr>
+          <w:rFonts w:ascii="Arial" w:hAnsi="Arial" w:cs="Arial"/>
+          <w:sz w:val="24"/>
+          <w:lang w:val="en-US"/>
+        </w:rPr>
+      </w:pPr>
+      <w:r>
+        <w:rPr>
+          <w:rFonts w:ascii="Arial" w:hAnsi="Arial" w:cs="Arial"/>
+          <w:sz w:val="24"/>
+          <w:lang w:val="en-US"/>
+        </w:rPr>
+        <w:t xml:space="preserve">                EngineRPM:      0</w:t>
+      </w:r>
+    </w:p>
+    <w:p>
+      <w:pPr>
+        <w:tabs>
+          <w:tab w:val="left" w:pos="1272"/>
+        </w:tabs>
+        <w:spacing w:before="100" w:beforeAutospacing="1" w:line="240" w:lineRule="auto"/>
+        <w:rPr>
+          <w:rFonts w:ascii="Arial" w:hAnsi="Arial" w:cs="Arial"/>
+          <w:sz w:val="24"/>
+          <w:lang w:val="en-US"/>
+        </w:rPr>
+      </w:pPr>
+      <w:r>
+        <w:rPr>
+          <w:rFonts w:ascii="Arial" w:hAnsi="Arial" w:cs="Arial"/>
+          <w:sz w:val="24"/>
+          <w:lang w:val="en-US"/>
+        </w:rPr>
+        <w:t xml:space="preserve">                Capacity:       4395</w:t>
+      </w:r>
+    </w:p>
+    <w:p>
+      <w:pPr>
+        <w:tabs>
+          <w:tab w:val="left" w:pos="1272"/>
+        </w:tabs>
+        <w:spacing w:before="100" w:beforeAutospacing="1" w:line="240" w:lineRule="auto"/>
+        <w:rPr>
+          <w:rFonts w:ascii="Arial" w:hAnsi="Arial" w:cs="Arial"/>
+          <w:sz w:val="24"/>
+          <w:lang w:val="en-US"/>
+        </w:rPr>
+      </w:pPr>
+      <w:r>
+        <w:rPr>
+          <w:rFonts w:ascii="Arial" w:hAnsi="Arial" w:cs="Arial"/>
+          <w:sz w:val="24"/>
+          <w:lang w:val="en-US"/>
+        </w:rPr>
+        <w:t xml:space="preserve">                Engine Power:   625</w:t>
+      </w:r>
+    </w:p>
+    <w:p>
+      <w:pPr>
+        <w:tabs>
+          <w:tab w:val="left" w:pos="1272"/>
+        </w:tabs>
+        <w:spacing w:before="100" w:beforeAutospacing="1" w:line="240" w:lineRule="auto"/>
+        <w:rPr>
+          <w:rFonts w:ascii="Arial" w:hAnsi="Arial" w:cs="Arial"/>
+          <w:sz w:val="24"/>
+          <w:lang w:val="en-US"/>
+        </w:rPr>
+      </w:pPr>
+      <w:r>
+        <w:rPr>
+          <w:rFonts w:ascii="Arial" w:hAnsi="Arial" w:cs="Arial"/>
+          <w:sz w:val="24"/>
+          <w:lang w:val="en-US"/>
+        </w:rPr>
+        <w:t xml:space="preserve">                Quanity of cylinders:   8</w:t>
+      </w:r>
+    </w:p>
+    <w:p>
+      <w:pPr>
+        <w:tabs>
+          <w:tab w:val="left" w:pos="1272"/>
+        </w:tabs>
+        <w:spacing w:before="100" w:beforeAutospacing="1" w:line="240" w:lineRule="auto"/>
+        <w:rPr>
+          <w:rFonts w:ascii="Arial" w:hAnsi="Arial" w:cs="Arial"/>
+          <w:sz w:val="24"/>
+          <w:lang w:val="en-US"/>
+        </w:rPr>
+      </w:pPr>
+      <w:r>
+        <w:rPr>
+          <w:rFonts w:ascii="Arial" w:hAnsi="Arial" w:cs="Arial"/>
+          <w:sz w:val="24"/>
+          <w:lang w:val="en-US"/>
+        </w:rPr>
+        <w:t xml:space="preserve">                Benzine:        0</w:t>
+      </w:r>
+    </w:p>
+    <w:p>
+      <w:pPr>
+        <w:tabs>
+          <w:tab w:val="left" w:pos="1272"/>
+        </w:tabs>
+        <w:spacing w:before="100" w:beforeAutospacing="1" w:line="240" w:lineRule="auto"/>
+        <w:rPr>
+          <w:rFonts w:ascii="Arial" w:hAnsi="Arial" w:cs="Arial"/>
+          <w:sz w:val="24"/>
+          <w:lang w:val="en-US"/>
+        </w:rPr>
+      </w:pPr>
+      <w:r>
+        <w:rPr>
+          <w:rFonts w:ascii="Arial" w:hAnsi="Arial" w:cs="Arial"/>
+          <w:sz w:val="24"/>
+          <w:lang w:val="en-US"/>
+        </w:rPr>
+        <w:t xml:space="preserve">                Speed:  0</w:t>
+      </w:r>
+    </w:p>
+    <w:p>
+      <w:pPr>
+        <w:tabs>
+          <w:tab w:val="left" w:pos="1272"/>
+        </w:tabs>
+        <w:spacing w:before="100" w:beforeAutospacing="1" w:line="240" w:lineRule="auto"/>
+        <w:rPr>
+          <w:rFonts w:ascii="Arial" w:hAnsi="Arial" w:cs="Arial"/>
+          <w:sz w:val="24"/>
+          <w:lang w:val="en-US"/>
+        </w:rPr>
+      </w:pPr>
+      <w:r>
+        <w:rPr>
+          <w:rFonts w:ascii="Arial" w:hAnsi="Arial" w:cs="Arial"/>
+          <w:sz w:val="24"/>
+          <w:lang w:val="en-US"/>
+        </w:rPr>
+        <w:t>ENTER CAR DATA:</w:t>
+      </w:r>
+    </w:p>
+    <w:p>
+      <w:pPr>
+        <w:tabs>
+          <w:tab w:val="left" w:pos="1272"/>
+        </w:tabs>
+        <w:spacing w:before="100" w:beforeAutospacing="1" w:line="240" w:lineRule="auto"/>
+        <w:rPr>
+          <w:rFonts w:ascii="Arial" w:hAnsi="Arial" w:cs="Arial"/>
+          <w:sz w:val="24"/>
+          <w:lang w:val="en-US"/>
+        </w:rPr>
+      </w:pPr>
+      <w:r>
+        <w:rPr>
+          <w:rFonts w:ascii="Arial" w:hAnsi="Arial" w:cs="Arial"/>
+          <w:sz w:val="24"/>
+          <w:lang w:val="en-US"/>
+        </w:rPr>
+        <w:t xml:space="preserve">        name:   жигули</w:t>
+      </w:r>
+    </w:p>
+    <w:p>
+      <w:pPr>
+        <w:tabs>
+          <w:tab w:val="left" w:pos="1272"/>
+        </w:tabs>
+        <w:spacing w:before="100" w:beforeAutospacing="1" w:line="240" w:lineRule="auto"/>
+        <w:rPr>
+          <w:rFonts w:ascii="Arial" w:hAnsi="Arial" w:cs="Arial"/>
+          <w:sz w:val="24"/>
+          <w:lang w:val="en-US"/>
+        </w:rPr>
+      </w:pPr>
+      <w:r>
+        <w:rPr>
+          <w:rFonts w:ascii="Arial" w:hAnsi="Arial" w:cs="Arial"/>
+          <w:sz w:val="24"/>
+          <w:lang w:val="en-US"/>
+        </w:rPr>
+        <w:t xml:space="preserve">        price:  12000</w:t>
+      </w:r>
+    </w:p>
+    <w:p>
+      <w:pPr>
+        <w:tabs>
+          <w:tab w:val="left" w:pos="1272"/>
+        </w:tabs>
+        <w:spacing w:before="100" w:beforeAutospacing="1" w:line="240" w:lineRule="auto"/>
+        <w:rPr>
+          <w:rFonts w:ascii="Arial" w:hAnsi="Arial" w:cs="Arial"/>
+          <w:sz w:val="24"/>
+          <w:lang w:val="en-US"/>
+        </w:rPr>
+      </w:pPr>
+      <w:r>
+        <w:rPr>
+          <w:rFonts w:ascii="Arial" w:hAnsi="Arial" w:cs="Arial"/>
+          <w:sz w:val="24"/>
+          <w:lang w:val="en-US"/>
+        </w:rPr>
+        <w:t xml:space="preserve">        color:  красный</w:t>
+      </w:r>
+    </w:p>
+    <w:p>
+      <w:pPr>
+        <w:tabs>
+          <w:tab w:val="left" w:pos="1272"/>
+        </w:tabs>
+        <w:spacing w:before="100" w:beforeAutospacing="1" w:line="240" w:lineRule="auto"/>
+        <w:rPr>
+          <w:rFonts w:ascii="Arial" w:hAnsi="Arial" w:cs="Arial"/>
+          <w:sz w:val="24"/>
+          <w:lang w:val="en-US"/>
+        </w:rPr>
+      </w:pPr>
+      <w:r>
+        <w:rPr>
+          <w:rFonts w:ascii="Arial" w:hAnsi="Arial" w:cs="Arial"/>
+          <w:sz w:val="24"/>
+          <w:lang w:val="en-US"/>
+        </w:rPr>
+        <w:t xml:space="preserve">        engineRPM:      0</w:t>
+      </w:r>
+    </w:p>
+    <w:p>
+      <w:pPr>
+        <w:tabs>
+          <w:tab w:val="left" w:pos="1272"/>
+        </w:tabs>
+        <w:spacing w:before="100" w:beforeAutospacing="1" w:line="240" w:lineRule="auto"/>
+        <w:rPr>
+          <w:rFonts w:ascii="Arial" w:hAnsi="Arial" w:cs="Arial"/>
+          <w:sz w:val="24"/>
+          <w:lang w:val="en-US"/>
+        </w:rPr>
+      </w:pPr>
+      <w:r>
+        <w:rPr>
+          <w:rFonts w:ascii="Arial" w:hAnsi="Arial" w:cs="Arial"/>
+          <w:sz w:val="24"/>
+          <w:lang w:val="en-US"/>
+        </w:rPr>
+        <w:t xml:space="preserve">        capacity:       0</w:t>
+      </w:r>
+    </w:p>
+    <w:p>
+      <w:pPr>
+        <w:tabs>
+          <w:tab w:val="left" w:pos="1272"/>
+        </w:tabs>
+        <w:spacing w:before="100" w:beforeAutospacing="1" w:line="240" w:lineRule="auto"/>
+        <w:rPr>
+          <w:rFonts w:ascii="Arial" w:hAnsi="Arial" w:cs="Arial"/>
+          <w:sz w:val="24"/>
+          <w:lang w:val="en-US"/>
+        </w:rPr>
+      </w:pPr>
+      <w:r>
+        <w:rPr>
+          <w:rFonts w:ascii="Arial" w:hAnsi="Arial" w:cs="Arial"/>
+          <w:sz w:val="24"/>
+          <w:lang w:val="en-US"/>
+        </w:rPr>
+        <w:t xml:space="preserve">        engine power:   0</w:t>
+      </w:r>
+    </w:p>
+    <w:p>
+      <w:pPr>
+        <w:tabs>
+          <w:tab w:val="left" w:pos="1272"/>
+        </w:tabs>
+        <w:spacing w:before="100" w:beforeAutospacing="1" w:line="240" w:lineRule="auto"/>
+        <w:rPr>
+          <w:rFonts w:ascii="Arial" w:hAnsi="Arial" w:cs="Arial"/>
+          <w:sz w:val="24"/>
+          <w:lang w:val="en-US"/>
+        </w:rPr>
+      </w:pPr>
+      <w:r>
+        <w:rPr>
+          <w:rFonts w:ascii="Arial" w:hAnsi="Arial" w:cs="Arial"/>
+          <w:sz w:val="24"/>
+          <w:lang w:val="en-US"/>
+        </w:rPr>
+        <w:t xml:space="preserve">        quantity of cylinders:  0</w:t>
+      </w:r>
+    </w:p>
+    <w:p>
+      <w:pPr>
+        <w:tabs>
+          <w:tab w:val="left" w:pos="1272"/>
+        </w:tabs>
+        <w:spacing w:before="100" w:beforeAutospacing="1" w:line="240" w:lineRule="auto"/>
+        <w:rPr>
+          <w:rFonts w:ascii="Arial" w:hAnsi="Arial" w:cs="Arial"/>
+          <w:sz w:val="24"/>
+          <w:lang w:val="en-US"/>
+        </w:rPr>
+      </w:pPr>
+      <w:r>
+        <w:rPr>
+          <w:rFonts w:ascii="Arial" w:hAnsi="Arial" w:cs="Arial"/>
+          <w:sz w:val="24"/>
+          <w:lang w:val="en-US"/>
+        </w:rPr>
+        <w:t xml:space="preserve">        speed:  0</w:t>
+      </w:r>
+    </w:p>
+    <w:p>
+      <w:pPr>
+        <w:tabs>
+          <w:tab w:val="left" w:pos="1272"/>
+        </w:tabs>
+        <w:spacing w:before="100" w:beforeAutospacing="1" w:line="240" w:lineRule="auto"/>
+        <w:rPr>
+          <w:rFonts w:ascii="Arial" w:hAnsi="Arial" w:cs="Arial"/>
+          <w:sz w:val="24"/>
+          <w:lang w:val="en-US"/>
+        </w:rPr>
+      </w:pPr>
+      <w:r>
+        <w:rPr>
+          <w:rFonts w:ascii="Arial" w:hAnsi="Arial" w:cs="Arial"/>
+          <w:sz w:val="24"/>
+          <w:lang w:val="en-US"/>
+        </w:rPr>
+        <w:t xml:space="preserve">        benzine:        0</w:t>
+      </w:r>
+    </w:p>
+    <w:p>
+      <w:pPr>
+        <w:tabs>
+          <w:tab w:val="left" w:pos="1272"/>
+        </w:tabs>
+        <w:spacing w:before="100" w:beforeAutospacing="1" w:line="240" w:lineRule="auto"/>
+        <w:rPr>
+          <w:rFonts w:ascii="Arial" w:hAnsi="Arial" w:cs="Arial"/>
+          <w:sz w:val="24"/>
+          <w:lang w:val="en-US"/>
+        </w:rPr>
+      </w:pPr>
+    </w:p>
+    <w:p>
+      <w:pPr>
+        <w:tabs>
+          <w:tab w:val="left" w:pos="1272"/>
+        </w:tabs>
+        <w:spacing w:before="100" w:beforeAutospacing="1" w:line="240" w:lineRule="auto"/>
+        <w:rPr>
+          <w:rFonts w:ascii="Arial" w:hAnsi="Arial" w:cs="Arial"/>
+          <w:sz w:val="24"/>
+          <w:lang w:val="en-US"/>
+        </w:rPr>
+      </w:pPr>
+      <w:r>
+        <w:rPr>
+          <w:rFonts w:ascii="Arial" w:hAnsi="Arial" w:cs="Arial"/>
+          <w:sz w:val="24"/>
+          <w:lang w:val="en-US"/>
+        </w:rPr>
+        <w:t xml:space="preserve">        CAR DATA</w:t>
+      </w:r>
+    </w:p>
+    <w:p>
+      <w:pPr>
+        <w:tabs>
+          <w:tab w:val="left" w:pos="1272"/>
+        </w:tabs>
+        <w:spacing w:before="100" w:beforeAutospacing="1" w:line="240" w:lineRule="auto"/>
+        <w:rPr>
+          <w:rFonts w:ascii="Arial" w:hAnsi="Arial" w:cs="Arial"/>
+          <w:sz w:val="24"/>
+          <w:lang w:val="en-US"/>
+        </w:rPr>
+      </w:pPr>
+      <w:r>
+        <w:rPr>
+          <w:rFonts w:ascii="Arial" w:hAnsi="Arial" w:cs="Arial"/>
+          <w:sz w:val="24"/>
+          <w:lang w:val="en-US"/>
+        </w:rPr>
+        <w:t xml:space="preserve">                Name:   жигули</w:t>
+      </w:r>
+    </w:p>
+    <w:p>
+      <w:pPr>
+        <w:tabs>
+          <w:tab w:val="left" w:pos="1272"/>
+        </w:tabs>
+        <w:spacing w:before="100" w:beforeAutospacing="1" w:line="240" w:lineRule="auto"/>
+        <w:rPr>
+          <w:rFonts w:ascii="Arial" w:hAnsi="Arial" w:cs="Arial"/>
+          <w:sz w:val="24"/>
+          <w:lang w:val="en-US"/>
+        </w:rPr>
+      </w:pPr>
+      <w:r>
+        <w:rPr>
+          <w:rFonts w:ascii="Arial" w:hAnsi="Arial" w:cs="Arial"/>
+          <w:sz w:val="24"/>
+          <w:lang w:val="en-US"/>
+        </w:rPr>
+        <w:t xml:space="preserve">                Price:  12000</w:t>
+      </w:r>
+    </w:p>
+    <w:p>
+      <w:pPr>
+        <w:tabs>
+          <w:tab w:val="left" w:pos="1272"/>
+        </w:tabs>
+        <w:spacing w:before="100" w:beforeAutospacing="1" w:line="240" w:lineRule="auto"/>
+        <w:rPr>
+          <w:rFonts w:ascii="Arial" w:hAnsi="Arial" w:cs="Arial"/>
+          <w:sz w:val="24"/>
+          <w:lang w:val="en-US"/>
+        </w:rPr>
+      </w:pPr>
+      <w:r>
+        <w:rPr>
+          <w:rFonts w:ascii="Arial" w:hAnsi="Arial" w:cs="Arial"/>
+          <w:sz w:val="24"/>
+          <w:lang w:val="en-US"/>
+        </w:rPr>
+        <w:t xml:space="preserve">                Color:  красный</w:t>
+      </w:r>
+    </w:p>
+    <w:p>
+      <w:pPr>
+        <w:tabs>
+          <w:tab w:val="left" w:pos="1272"/>
+        </w:tabs>
+        <w:spacing w:before="100" w:beforeAutospacing="1" w:line="240" w:lineRule="auto"/>
+        <w:rPr>
+          <w:rFonts w:ascii="Arial" w:hAnsi="Arial" w:cs="Arial"/>
+          <w:sz w:val="24"/>
+          <w:lang w:val="en-US"/>
+        </w:rPr>
+      </w:pPr>
+      <w:r>
+        <w:rPr>
+          <w:rFonts w:ascii="Arial" w:hAnsi="Arial" w:cs="Arial"/>
+          <w:sz w:val="24"/>
+          <w:lang w:val="en-US"/>
+        </w:rPr>
+        <w:t xml:space="preserve">                EngineRPM:      0</w:t>
+      </w:r>
+    </w:p>
+    <w:p>
+      <w:pPr>
+        <w:tabs>
+          <w:tab w:val="left" w:pos="1272"/>
+        </w:tabs>
+        <w:spacing w:before="100" w:beforeAutospacing="1" w:line="240" w:lineRule="auto"/>
+        <w:rPr>
+          <w:rFonts w:ascii="Arial" w:hAnsi="Arial" w:cs="Arial"/>
+          <w:sz w:val="24"/>
+          <w:lang w:val="en-US"/>
+        </w:rPr>
+      </w:pPr>
+      <w:r>
+        <w:rPr>
+          <w:rFonts w:ascii="Arial" w:hAnsi="Arial" w:cs="Arial"/>
+          <w:sz w:val="24"/>
+          <w:lang w:val="en-US"/>
+        </w:rPr>
+        <w:t xml:space="preserve">                Capacity:       0</w:t>
+      </w:r>
+    </w:p>
+    <w:p>
+      <w:pPr>
+        <w:tabs>
+          <w:tab w:val="left" w:pos="1272"/>
+        </w:tabs>
+        <w:spacing w:before="100" w:beforeAutospacing="1" w:line="240" w:lineRule="auto"/>
+        <w:rPr>
+          <w:rFonts w:ascii="Arial" w:hAnsi="Arial" w:cs="Arial"/>
+          <w:sz w:val="24"/>
+          <w:lang w:val="en-US"/>
+        </w:rPr>
+      </w:pPr>
+      <w:r>
+        <w:rPr>
+          <w:rFonts w:ascii="Arial" w:hAnsi="Arial" w:cs="Arial"/>
+          <w:sz w:val="24"/>
+          <w:lang w:val="en-US"/>
+        </w:rPr>
+        <w:lastRenderedPageBreak/>
+        <w:t xml:space="preserve">                Engine Power:   0</w:t>
+      </w:r>
+    </w:p>
+    <w:p>
+      <w:pPr>
+        <w:tabs>
+          <w:tab w:val="left" w:pos="1272"/>
+        </w:tabs>
+        <w:spacing w:before="100" w:beforeAutospacing="1" w:line="240" w:lineRule="auto"/>
+        <w:rPr>
+          <w:rFonts w:ascii="Arial" w:hAnsi="Arial" w:cs="Arial"/>
+          <w:sz w:val="24"/>
+          <w:lang w:val="en-US"/>
+        </w:rPr>
+      </w:pPr>
+      <w:r>
+        <w:rPr>
+          <w:rFonts w:ascii="Arial" w:hAnsi="Arial" w:cs="Arial"/>
+          <w:sz w:val="24"/>
+          <w:lang w:val="en-US"/>
+        </w:rPr>
+        <w:t xml:space="preserve">                Quanity of cylinders:   0</w:t>
+      </w:r>
+    </w:p>
+    <w:p>
+      <w:pPr>
+        <w:tabs>
+          <w:tab w:val="left" w:pos="1272"/>
+        </w:tabs>
+        <w:spacing w:before="100" w:beforeAutospacing="1" w:line="240" w:lineRule="auto"/>
+        <w:rPr>
+          <w:rFonts w:ascii="Arial" w:hAnsi="Arial" w:cs="Arial"/>
+          <w:sz w:val="24"/>
+          <w:lang w:val="en-US"/>
+        </w:rPr>
+      </w:pPr>
+      <w:r>
+        <w:rPr>
+          <w:rFonts w:ascii="Arial" w:hAnsi="Arial" w:cs="Arial"/>
+          <w:sz w:val="24"/>
+          <w:lang w:val="en-US"/>
+        </w:rPr>
+        <w:t xml:space="preserve">                Benzine:        0</w:t>
+      </w:r>
+    </w:p>
+    <w:p>
+      <w:pPr>
+        <w:tabs>
+          <w:tab w:val="left" w:pos="1272"/>
+        </w:tabs>
+        <w:spacing w:before="100" w:beforeAutospacing="1" w:line="240" w:lineRule="auto"/>
+        <w:rPr>
+          <w:rFonts w:ascii="Arial" w:hAnsi="Arial" w:cs="Arial"/>
+          <w:sz w:val="24"/>
+          <w:lang w:val="en-US"/>
+        </w:rPr>
+      </w:pPr>
+      <w:r>
+        <w:rPr>
+          <w:rFonts w:ascii="Arial" w:hAnsi="Arial" w:cs="Arial"/>
+          <w:sz w:val="24"/>
+          <w:lang w:val="en-US"/>
+        </w:rPr>
+        <w:t xml:space="preserve">                Speed:  0</w:t>
+      </w:r>
+    </w:p>
+    <w:p>
+      <w:pPr>
+        <w:tabs>
+          <w:tab w:val="left" w:pos="1272"/>
+        </w:tabs>
+        <w:spacing w:before="100" w:beforeAutospacing="1" w:line="240" w:lineRule="auto"/>
+        <w:rPr>
+          <w:rFonts w:ascii="Arial" w:hAnsi="Arial" w:cs="Arial"/>
+          <w:sz w:val="24"/>
+          <w:lang w:val="en-US"/>
+        </w:rPr>
+      </w:pPr>
+      <w:r>
+        <w:rPr>
+          <w:rFonts w:ascii="Arial" w:hAnsi="Arial" w:cs="Arial"/>
+          <w:sz w:val="24"/>
+          <w:lang w:val="en-US"/>
+        </w:rPr>
+        <w:t>No benzine. Engine didn't start!</w:t>
+      </w:r>
+    </w:p>
+    <w:p>
+      <w:pPr>
+        <w:tabs>
+          <w:tab w:val="left" w:pos="1272"/>
+        </w:tabs>
+        <w:spacing w:before="100" w:beforeAutospacing="1" w:line="240" w:lineRule="auto"/>
+        <w:rPr>
+          <w:rFonts w:ascii="Arial" w:hAnsi="Arial" w:cs="Arial"/>
+          <w:sz w:val="24"/>
+          <w:lang w:val="en-US"/>
+        </w:rPr>
+      </w:pPr>
+    </w:p>
+    <w:p>
+      <w:pPr>
+        <w:tabs>
+          <w:tab w:val="left" w:pos="1272"/>
+        </w:tabs>
+        <w:spacing w:before="100" w:beforeAutospacing="1" w:line="240" w:lineRule="auto"/>
+        <w:rPr>
+          <w:rFonts w:ascii="Arial" w:hAnsi="Arial" w:cs="Arial"/>
+          <w:sz w:val="24"/>
+          <w:lang w:val="en-US"/>
+        </w:rPr>
+      </w:pPr>
+      <w:r>
+        <w:rPr>
+          <w:rFonts w:ascii="Arial" w:hAnsi="Arial" w:cs="Arial"/>
+          <w:sz w:val="24"/>
+          <w:lang w:val="en-US"/>
+        </w:rPr>
+        <w:t xml:space="preserve">        CAR DATA</w:t>
+      </w:r>
+    </w:p>
+    <w:p>
+      <w:pPr>
+        <w:tabs>
+          <w:tab w:val="left" w:pos="1272"/>
+        </w:tabs>
+        <w:spacing w:before="100" w:beforeAutospacing="1" w:line="240" w:lineRule="auto"/>
+        <w:rPr>
+          <w:rFonts w:ascii="Arial" w:hAnsi="Arial" w:cs="Arial"/>
+          <w:sz w:val="24"/>
+          <w:lang w:val="en-US"/>
+        </w:rPr>
+      </w:pPr>
+      <w:r>
+        <w:rPr>
+          <w:rFonts w:ascii="Arial" w:hAnsi="Arial" w:cs="Arial"/>
+          <w:sz w:val="24"/>
+          <w:lang w:val="en-US"/>
+        </w:rPr>
+        <w:t xml:space="preserve">                Name:   жигули</w:t>
+      </w:r>
+    </w:p>
+    <w:p>
+      <w:pPr>
+        <w:tabs>
+          <w:tab w:val="left" w:pos="1272"/>
+        </w:tabs>
+        <w:spacing w:before="100" w:beforeAutospacing="1" w:line="240" w:lineRule="auto"/>
+        <w:rPr>
+          <w:rFonts w:ascii="Arial" w:hAnsi="Arial" w:cs="Arial"/>
+          <w:sz w:val="24"/>
+          <w:lang w:val="en-US"/>
+        </w:rPr>
+      </w:pPr>
+      <w:r>
+        <w:rPr>
+          <w:rFonts w:ascii="Arial" w:hAnsi="Arial" w:cs="Arial"/>
+          <w:sz w:val="24"/>
+          <w:lang w:val="en-US"/>
+        </w:rPr>
+        <w:t xml:space="preserve">                Price:  12000</w:t>
+      </w:r>
+    </w:p>
+    <w:p>
+      <w:pPr>
+        <w:tabs>
+          <w:tab w:val="left" w:pos="1272"/>
+        </w:tabs>
+        <w:spacing w:before="100" w:beforeAutospacing="1" w:line="240" w:lineRule="auto"/>
+        <w:rPr>
+          <w:rFonts w:ascii="Arial" w:hAnsi="Arial" w:cs="Arial"/>
+          <w:sz w:val="24"/>
+          <w:lang w:val="en-US"/>
+        </w:rPr>
+      </w:pPr>
+      <w:r>
+        <w:rPr>
+          <w:rFonts w:ascii="Arial" w:hAnsi="Arial" w:cs="Arial"/>
+          <w:sz w:val="24"/>
+          <w:lang w:val="en-US"/>
+        </w:rPr>
+        <w:t xml:space="preserve">                Color:  красный</w:t>
+      </w:r>
+    </w:p>
+    <w:p>
+      <w:pPr>
+        <w:tabs>
+          <w:tab w:val="left" w:pos="1272"/>
+        </w:tabs>
+        <w:spacing w:before="100" w:beforeAutospacing="1" w:line="240" w:lineRule="auto"/>
+        <w:rPr>
+          <w:rFonts w:ascii="Arial" w:hAnsi="Arial" w:cs="Arial"/>
+          <w:sz w:val="24"/>
+          <w:lang w:val="en-US"/>
+        </w:rPr>
+      </w:pPr>
+      <w:r>
+        <w:rPr>
+          <w:rFonts w:ascii="Arial" w:hAnsi="Arial" w:cs="Arial"/>
+          <w:sz w:val="24"/>
+          <w:lang w:val="en-US"/>
+        </w:rPr>
+        <w:t xml:space="preserve">                EngineRPM:      0</w:t>
+      </w:r>
+    </w:p>
+    <w:p>
+      <w:pPr>
+        <w:tabs>
+          <w:tab w:val="left" w:pos="1272"/>
+        </w:tabs>
+        <w:spacing w:before="100" w:beforeAutospacing="1" w:line="240" w:lineRule="auto"/>
+        <w:rPr>
+          <w:rFonts w:ascii="Arial" w:hAnsi="Arial" w:cs="Arial"/>
+          <w:sz w:val="24"/>
+          <w:lang w:val="en-US"/>
+        </w:rPr>
+      </w:pPr>
+      <w:r>
+        <w:rPr>
+          <w:rFonts w:ascii="Arial" w:hAnsi="Arial" w:cs="Arial"/>
+          <w:sz w:val="24"/>
+          <w:lang w:val="en-US"/>
+        </w:rPr>
+        <w:t xml:space="preserve">                Capacity:       0</w:t>
+      </w:r>
+    </w:p>
+    <w:p>
+      <w:pPr>
+        <w:tabs>
+          <w:tab w:val="left" w:pos="1272"/>
+        </w:tabs>
+        <w:spacing w:before="100" w:beforeAutospacing="1" w:line="240" w:lineRule="auto"/>
+        <w:rPr>
+          <w:rFonts w:ascii="Arial" w:hAnsi="Arial" w:cs="Arial"/>
+          <w:sz w:val="24"/>
+          <w:lang w:val="en-US"/>
+        </w:rPr>
+      </w:pPr>
+      <w:r>
+        <w:rPr>
+          <w:rFonts w:ascii="Arial" w:hAnsi="Arial" w:cs="Arial"/>
+          <w:sz w:val="24"/>
+          <w:lang w:val="en-US"/>
+        </w:rPr>
+        <w:t xml:space="preserve">                Engine Power:   0</w:t>
+      </w:r>
+    </w:p>
+    <w:p>
+      <w:pPr>
+        <w:tabs>
+          <w:tab w:val="left" w:pos="1272"/>
+        </w:tabs>
+        <w:spacing w:before="100" w:beforeAutospacing="1" w:line="240" w:lineRule="auto"/>
+        <w:rPr>
+          <w:rFonts w:ascii="Arial" w:hAnsi="Arial" w:cs="Arial"/>
+          <w:sz w:val="24"/>
+          <w:lang w:val="en-US"/>
+        </w:rPr>
+      </w:pPr>
+      <w:r>
+        <w:rPr>
+          <w:rFonts w:ascii="Arial" w:hAnsi="Arial" w:cs="Arial"/>
+          <w:sz w:val="24"/>
+          <w:lang w:val="en-US"/>
+        </w:rPr>
+        <w:t xml:space="preserve">                Quanity of cylinders:   0</w:t>
+      </w:r>
+    </w:p>
+    <w:p>
+      <w:pPr>
+        <w:tabs>
+          <w:tab w:val="left" w:pos="1272"/>
+        </w:tabs>
+        <w:spacing w:before="100" w:beforeAutospacing="1" w:line="240" w:lineRule="auto"/>
+        <w:rPr>
+          <w:rFonts w:ascii="Arial" w:hAnsi="Arial" w:cs="Arial"/>
+          <w:sz w:val="24"/>
+          <w:lang w:val="en-US"/>
+        </w:rPr>
+      </w:pPr>
+      <w:r>
+        <w:rPr>
+          <w:rFonts w:ascii="Arial" w:hAnsi="Arial" w:cs="Arial"/>
+          <w:sz w:val="24"/>
+          <w:lang w:val="en-US"/>
+        </w:rPr>
+        <w:t xml:space="preserve">                Benzine:        0</w:t>
+      </w:r>
+    </w:p>
+    <w:p>
+      <w:pPr>
+        <w:tabs>
+          <w:tab w:val="left" w:pos="1272"/>
+        </w:tabs>
+        <w:spacing w:before="100" w:beforeAutospacing="1" w:line="240" w:lineRule="auto"/>
+        <w:rPr>
+          <w:rFonts w:ascii="Arial" w:hAnsi="Arial" w:cs="Arial"/>
+          <w:sz w:val="24"/>
+          <w:lang w:val="en-US"/>
+        </w:rPr>
+      </w:pPr>
+      <w:r>
+        <w:rPr>
+          <w:rFonts w:ascii="Arial" w:hAnsi="Arial" w:cs="Arial"/>
+          <w:sz w:val="24"/>
+          <w:lang w:val="en-US"/>
+        </w:rPr>
+        <w:t xml:space="preserve">                Speed:  0</w:t>
+      </w:r>
+    </w:p>
+    <w:p>
+      <w:pPr>
+        <w:tabs>
+          <w:tab w:val="left" w:pos="1272"/>
+        </w:tabs>
+        <w:spacing w:before="100" w:beforeAutospacing="1" w:line="240" w:lineRule="auto"/>
+        <w:rPr>
+          <w:rFonts w:ascii="Arial" w:hAnsi="Arial" w:cs="Arial"/>
+          <w:sz w:val="24"/>
+          <w:lang w:val="en-US"/>
+        </w:rPr>
+      </w:pPr>
+      <w:r>
+        <w:rPr>
+          <w:rFonts w:ascii="Arial" w:hAnsi="Arial" w:cs="Arial"/>
+          <w:sz w:val="24"/>
+          <w:lang w:val="en-US"/>
+        </w:rPr>
+        <w:t>10lit. benzine added!</w:t>
+      </w:r>
+    </w:p>
+    <w:p>
+      <w:pPr>
+        <w:tabs>
+          <w:tab w:val="left" w:pos="1272"/>
+        </w:tabs>
+        <w:spacing w:before="100" w:beforeAutospacing="1" w:line="240" w:lineRule="auto"/>
+        <w:rPr>
+          <w:rFonts w:ascii="Arial" w:hAnsi="Arial" w:cs="Arial"/>
+          <w:sz w:val="24"/>
+          <w:lang w:val="en-US"/>
+        </w:rPr>
+      </w:pPr>
+    </w:p>
+    <w:p>
+      <w:pPr>
+        <w:tabs>
+          <w:tab w:val="left" w:pos="1272"/>
+        </w:tabs>
+        <w:spacing w:before="100" w:beforeAutospacing="1" w:line="240" w:lineRule="auto"/>
+        <w:rPr>
+          <w:rFonts w:ascii="Arial" w:hAnsi="Arial" w:cs="Arial"/>
+          <w:sz w:val="24"/>
+          <w:lang w:val="en-US"/>
+        </w:rPr>
+      </w:pPr>
+      <w:r>
+        <w:rPr>
+          <w:rFonts w:ascii="Arial" w:hAnsi="Arial" w:cs="Arial"/>
+          <w:sz w:val="24"/>
+          <w:lang w:val="en-US"/>
+        </w:rPr>
+        <w:t xml:space="preserve">        CAR DATA</w:t>
+      </w:r>
+    </w:p>
+    <w:p>
+      <w:pPr>
+        <w:tabs>
+          <w:tab w:val="left" w:pos="1272"/>
+        </w:tabs>
+        <w:spacing w:before="100" w:beforeAutospacing="1" w:line="240" w:lineRule="auto"/>
+        <w:rPr>
+          <w:rFonts w:ascii="Arial" w:hAnsi="Arial" w:cs="Arial"/>
+          <w:sz w:val="24"/>
+          <w:lang w:val="en-US"/>
+        </w:rPr>
+      </w:pPr>
+      <w:r>
+        <w:rPr>
+          <w:rFonts w:ascii="Arial" w:hAnsi="Arial" w:cs="Arial"/>
+          <w:sz w:val="24"/>
+          <w:lang w:val="en-US"/>
+        </w:rPr>
+        <w:t xml:space="preserve">                Name:   жигули</w:t>
+      </w:r>
+    </w:p>
+    <w:p>
+      <w:pPr>
+        <w:tabs>
+          <w:tab w:val="left" w:pos="1272"/>
+        </w:tabs>
+        <w:spacing w:before="100" w:beforeAutospacing="1" w:line="240" w:lineRule="auto"/>
+        <w:rPr>
+          <w:rFonts w:ascii="Arial" w:hAnsi="Arial" w:cs="Arial"/>
+          <w:sz w:val="24"/>
+          <w:lang w:val="en-US"/>
+        </w:rPr>
+      </w:pPr>
+      <w:r>
+        <w:rPr>
+          <w:rFonts w:ascii="Arial" w:hAnsi="Arial" w:cs="Arial"/>
+          <w:sz w:val="24"/>
+          <w:lang w:val="en-US"/>
+        </w:rPr>
+        <w:t xml:space="preserve">                Price:  12000</w:t>
+      </w:r>
+    </w:p>
+    <w:p>
+      <w:pPr>
+        <w:tabs>
+          <w:tab w:val="left" w:pos="1272"/>
+        </w:tabs>
+        <w:spacing w:before="100" w:beforeAutospacing="1" w:line="240" w:lineRule="auto"/>
+        <w:rPr>
+          <w:rFonts w:ascii="Arial" w:hAnsi="Arial" w:cs="Arial"/>
+          <w:sz w:val="24"/>
+          <w:lang w:val="en-US"/>
+        </w:rPr>
+      </w:pPr>
+      <w:r>
+        <w:rPr>
+          <w:rFonts w:ascii="Arial" w:hAnsi="Arial" w:cs="Arial"/>
+          <w:sz w:val="24"/>
+          <w:lang w:val="en-US"/>
+        </w:rPr>
+        <w:t xml:space="preserve">                Color:  красный</w:t>
+      </w:r>
+    </w:p>
+    <w:p>
+      <w:pPr>
+        <w:tabs>
+          <w:tab w:val="left" w:pos="1272"/>
+        </w:tabs>
+        <w:spacing w:before="100" w:beforeAutospacing="1" w:line="240" w:lineRule="auto"/>
+        <w:rPr>
+          <w:rFonts w:ascii="Arial" w:hAnsi="Arial" w:cs="Arial"/>
+          <w:sz w:val="24"/>
+          <w:lang w:val="en-US"/>
+        </w:rPr>
+      </w:pPr>
+      <w:r>
+        <w:rPr>
+          <w:rFonts w:ascii="Arial" w:hAnsi="Arial" w:cs="Arial"/>
+          <w:sz w:val="24"/>
+          <w:lang w:val="en-US"/>
+        </w:rPr>
+        <w:t xml:space="preserve">                EngineRPM:      0</w:t>
+      </w:r>
+    </w:p>
+    <w:p>
+      <w:pPr>
+        <w:tabs>
+          <w:tab w:val="left" w:pos="1272"/>
+        </w:tabs>
+        <w:spacing w:before="100" w:beforeAutospacing="1" w:line="240" w:lineRule="auto"/>
+        <w:rPr>
+          <w:rFonts w:ascii="Arial" w:hAnsi="Arial" w:cs="Arial"/>
+          <w:sz w:val="24"/>
+          <w:lang w:val="en-US"/>
+        </w:rPr>
+      </w:pPr>
+      <w:r>
+        <w:rPr>
+          <w:rFonts w:ascii="Arial" w:hAnsi="Arial" w:cs="Arial"/>
+          <w:sz w:val="24"/>
+          <w:lang w:val="en-US"/>
+        </w:rPr>
+        <w:t xml:space="preserve">                Capacity:       0</w:t>
+      </w:r>
+    </w:p>
+    <w:p>
+      <w:pPr>
+        <w:tabs>
+          <w:tab w:val="left" w:pos="1272"/>
+        </w:tabs>
+        <w:spacing w:before="100" w:beforeAutospacing="1" w:line="240" w:lineRule="auto"/>
+        <w:rPr>
+          <w:rFonts w:ascii="Arial" w:hAnsi="Arial" w:cs="Arial"/>
+          <w:sz w:val="24"/>
+          <w:lang w:val="en-US"/>
+        </w:rPr>
+      </w:pPr>
+      <w:r>
+        <w:rPr>
+          <w:rFonts w:ascii="Arial" w:hAnsi="Arial" w:cs="Arial"/>
+          <w:sz w:val="24"/>
+          <w:lang w:val="en-US"/>
+        </w:rPr>
+        <w:t xml:space="preserve">                Engine Power:   0</w:t>
+      </w:r>
+    </w:p>
+    <w:p>
+      <w:pPr>
+        <w:tabs>
+          <w:tab w:val="left" w:pos="1272"/>
+        </w:tabs>
+        <w:spacing w:before="100" w:beforeAutospacing="1" w:line="240" w:lineRule="auto"/>
+        <w:rPr>
+          <w:rFonts w:ascii="Arial" w:hAnsi="Arial" w:cs="Arial"/>
+          <w:sz w:val="24"/>
+          <w:lang w:val="en-US"/>
+        </w:rPr>
+      </w:pPr>
+      <w:r>
+        <w:rPr>
+          <w:rFonts w:ascii="Arial" w:hAnsi="Arial" w:cs="Arial"/>
+          <w:sz w:val="24"/>
+          <w:lang w:val="en-US"/>
+        </w:rPr>
+        <w:t xml:space="preserve">                Quanity of cylinders:   0</w:t>
+      </w:r>
+    </w:p>
+    <w:p>
+      <w:pPr>
+        <w:tabs>
+          <w:tab w:val="left" w:pos="1272"/>
+        </w:tabs>
+        <w:spacing w:before="100" w:beforeAutospacing="1" w:line="240" w:lineRule="auto"/>
+        <w:rPr>
+          <w:rFonts w:ascii="Arial" w:hAnsi="Arial" w:cs="Arial"/>
+          <w:sz w:val="24"/>
+          <w:lang w:val="en-US"/>
+        </w:rPr>
+      </w:pPr>
+      <w:r>
+        <w:rPr>
+          <w:rFonts w:ascii="Arial" w:hAnsi="Arial" w:cs="Arial"/>
+          <w:sz w:val="24"/>
+          <w:lang w:val="en-US"/>
+        </w:rPr>
+        <w:lastRenderedPageBreak/>
+        <w:t xml:space="preserve">                Benzine:        10</w:t>
+      </w:r>
+    </w:p>
+    <w:p>
+      <w:pPr>
+        <w:tabs>
+          <w:tab w:val="left" w:pos="1272"/>
+        </w:tabs>
+        <w:spacing w:before="100" w:beforeAutospacing="1" w:line="240" w:lineRule="auto"/>
+        <w:rPr>
+          <w:rFonts w:ascii="Arial" w:hAnsi="Arial" w:cs="Arial"/>
+          <w:sz w:val="24"/>
+          <w:lang w:val="en-US"/>
+        </w:rPr>
+      </w:pPr>
+      <w:r>
+        <w:rPr>
+          <w:rFonts w:ascii="Arial" w:hAnsi="Arial" w:cs="Arial"/>
+          <w:sz w:val="24"/>
+          <w:lang w:val="en-US"/>
+        </w:rPr>
+        <w:t xml:space="preserve">                Speed:  0</w:t>
+      </w:r>
+    </w:p>
+    <w:p>
+      <w:pPr>
+        <w:tabs>
+          <w:tab w:val="left" w:pos="1272"/>
+        </w:tabs>
+        <w:spacing w:before="100" w:beforeAutospacing="1" w:line="240" w:lineRule="auto"/>
+        <w:rPr>
+          <w:rFonts w:ascii="Arial" w:hAnsi="Arial" w:cs="Arial"/>
+          <w:sz w:val="24"/>
+          <w:lang w:val="en-US"/>
+        </w:rPr>
+      </w:pPr>
+      <w:r>
+        <w:rPr>
+          <w:rFonts w:ascii="Arial" w:hAnsi="Arial" w:cs="Arial"/>
+          <w:sz w:val="24"/>
+          <w:lang w:val="en-US"/>
+        </w:rPr>
+        <w:t>Engine started!</w:t>
+      </w:r>
+    </w:p>
+    <w:p>
+      <w:pPr>
+        <w:tabs>
+          <w:tab w:val="left" w:pos="1272"/>
+        </w:tabs>
+        <w:spacing w:before="100" w:beforeAutospacing="1" w:line="240" w:lineRule="auto"/>
+        <w:rPr>
+          <w:rFonts w:ascii="Arial" w:hAnsi="Arial" w:cs="Arial"/>
+          <w:sz w:val="24"/>
+          <w:lang w:val="en-US"/>
+        </w:rPr>
+      </w:pPr>
+    </w:p>
+    <w:p>
+      <w:pPr>
+        <w:tabs>
+          <w:tab w:val="left" w:pos="1272"/>
+        </w:tabs>
+        <w:spacing w:before="100" w:beforeAutospacing="1" w:line="240" w:lineRule="auto"/>
+        <w:rPr>
+          <w:rFonts w:ascii="Arial" w:hAnsi="Arial" w:cs="Arial"/>
+          <w:sz w:val="24"/>
+          <w:lang w:val="en-US"/>
+        </w:rPr>
+      </w:pPr>
+      <w:r>
+        <w:rPr>
+          <w:rFonts w:ascii="Arial" w:hAnsi="Arial" w:cs="Arial"/>
+          <w:sz w:val="24"/>
+          <w:lang w:val="en-US"/>
+        </w:rPr>
+        <w:t xml:space="preserve">        CAR DATA</w:t>
+      </w:r>
+    </w:p>
+    <w:p>
+      <w:pPr>
+        <w:tabs>
+          <w:tab w:val="left" w:pos="1272"/>
+        </w:tabs>
+        <w:spacing w:before="100" w:beforeAutospacing="1" w:line="240" w:lineRule="auto"/>
+        <w:rPr>
+          <w:rFonts w:ascii="Arial" w:hAnsi="Arial" w:cs="Arial"/>
+          <w:sz w:val="24"/>
+          <w:lang w:val="en-US"/>
+        </w:rPr>
+      </w:pPr>
+      <w:r>
+        <w:rPr>
+          <w:rFonts w:ascii="Arial" w:hAnsi="Arial" w:cs="Arial"/>
+          <w:sz w:val="24"/>
+          <w:lang w:val="en-US"/>
+        </w:rPr>
+        <w:t xml:space="preserve">                Name:   жигули</w:t>
+      </w:r>
+    </w:p>
+    <w:p>
+      <w:pPr>
+        <w:tabs>
+          <w:tab w:val="left" w:pos="1272"/>
+        </w:tabs>
+        <w:spacing w:before="100" w:beforeAutospacing="1" w:line="240" w:lineRule="auto"/>
+        <w:rPr>
+          <w:rFonts w:ascii="Arial" w:hAnsi="Arial" w:cs="Arial"/>
+          <w:sz w:val="24"/>
+          <w:lang w:val="en-US"/>
+        </w:rPr>
+      </w:pPr>
+      <w:r>
+        <w:rPr>
+          <w:rFonts w:ascii="Arial" w:hAnsi="Arial" w:cs="Arial"/>
+          <w:sz w:val="24"/>
+          <w:lang w:val="en-US"/>
+        </w:rPr>
+        <w:t xml:space="preserve">                Price:  12000</w:t>
+      </w:r>
+    </w:p>
+    <w:p>
+      <w:pPr>
+        <w:tabs>
+          <w:tab w:val="left" w:pos="1272"/>
+        </w:tabs>
+        <w:spacing w:before="100" w:beforeAutospacing="1" w:line="240" w:lineRule="auto"/>
+        <w:rPr>
+          <w:rFonts w:ascii="Arial" w:hAnsi="Arial" w:cs="Arial"/>
+          <w:sz w:val="24"/>
+          <w:lang w:val="en-US"/>
+        </w:rPr>
+      </w:pPr>
+      <w:r>
+        <w:rPr>
+          <w:rFonts w:ascii="Arial" w:hAnsi="Arial" w:cs="Arial"/>
+          <w:sz w:val="24"/>
+          <w:lang w:val="en-US"/>
+        </w:rPr>
+        <w:t xml:space="preserve">                Color:  красный</w:t>
+      </w:r>
+    </w:p>
+    <w:p>
+      <w:pPr>
+        <w:tabs>
+          <w:tab w:val="left" w:pos="1272"/>
+        </w:tabs>
+        <w:spacing w:before="100" w:beforeAutospacing="1" w:line="240" w:lineRule="auto"/>
+        <w:rPr>
+          <w:rFonts w:ascii="Arial" w:hAnsi="Arial" w:cs="Arial"/>
+          <w:sz w:val="24"/>
+          <w:lang w:val="en-US"/>
+        </w:rPr>
+      </w:pPr>
+      <w:r>
+        <w:rPr>
+          <w:rFonts w:ascii="Arial" w:hAnsi="Arial" w:cs="Arial"/>
+          <w:sz w:val="24"/>
+          <w:lang w:val="en-US"/>
+        </w:rPr>
+        <w:t xml:space="preserve">                EngineRPM:      800</w:t>
+      </w:r>
+    </w:p>
+    <w:p>
+      <w:pPr>
+        <w:tabs>
+          <w:tab w:val="left" w:pos="1272"/>
+        </w:tabs>
+        <w:spacing w:before="100" w:beforeAutospacing="1" w:line="240" w:lineRule="auto"/>
+        <w:rPr>
+          <w:rFonts w:ascii="Arial" w:hAnsi="Arial" w:cs="Arial"/>
+          <w:sz w:val="24"/>
+          <w:lang w:val="en-US"/>
+        </w:rPr>
+      </w:pPr>
+      <w:r>
+        <w:rPr>
+          <w:rFonts w:ascii="Arial" w:hAnsi="Arial" w:cs="Arial"/>
+          <w:sz w:val="24"/>
+          <w:lang w:val="en-US"/>
+        </w:rPr>
+        <w:t xml:space="preserve">                Capacity:       0</w:t>
+      </w:r>
+    </w:p>
+    <w:p>
+      <w:pPr>
+        <w:tabs>
+          <w:tab w:val="left" w:pos="1272"/>
+        </w:tabs>
+        <w:spacing w:before="100" w:beforeAutospacing="1" w:line="240" w:lineRule="auto"/>
+        <w:rPr>
+          <w:rFonts w:ascii="Arial" w:hAnsi="Arial" w:cs="Arial"/>
+          <w:sz w:val="24"/>
+          <w:lang w:val="en-US"/>
+        </w:rPr>
+      </w:pPr>
+      <w:r>
+        <w:rPr>
+          <w:rFonts w:ascii="Arial" w:hAnsi="Arial" w:cs="Arial"/>
+          <w:sz w:val="24"/>
+          <w:lang w:val="en-US"/>
+        </w:rPr>
+        <w:t xml:space="preserve">                Engine Power:   0</w:t>
+      </w:r>
+    </w:p>
+    <w:p>
+      <w:pPr>
+        <w:tabs>
+          <w:tab w:val="left" w:pos="1272"/>
+        </w:tabs>
+        <w:spacing w:before="100" w:beforeAutospacing="1" w:line="240" w:lineRule="auto"/>
+        <w:rPr>
+          <w:rFonts w:ascii="Arial" w:hAnsi="Arial" w:cs="Arial"/>
+          <w:sz w:val="24"/>
+          <w:lang w:val="en-US"/>
+        </w:rPr>
+      </w:pPr>
+      <w:r>
+        <w:rPr>
+          <w:rFonts w:ascii="Arial" w:hAnsi="Arial" w:cs="Arial"/>
+          <w:sz w:val="24"/>
+          <w:lang w:val="en-US"/>
+        </w:rPr>
+        <w:t xml:space="preserve">                Quanity of cylinders:   0</w:t>
+      </w:r>
+    </w:p>
+    <w:p>
+      <w:pPr>
+        <w:tabs>
+          <w:tab w:val="left" w:pos="1272"/>
+        </w:tabs>
+        <w:spacing w:before="100" w:beforeAutospacing="1" w:line="240" w:lineRule="auto"/>
+        <w:rPr>
+          <w:rFonts w:ascii="Arial" w:hAnsi="Arial" w:cs="Arial"/>
+          <w:sz w:val="24"/>
+          <w:lang w:val="en-US"/>
+        </w:rPr>
+      </w:pPr>
+      <w:r>
+        <w:rPr>
+          <w:rFonts w:ascii="Arial" w:hAnsi="Arial" w:cs="Arial"/>
+          <w:sz w:val="24"/>
+          <w:lang w:val="en-US"/>
+        </w:rPr>
+        <w:t xml:space="preserve">                Benzine:        10</w:t>
+      </w:r>
+    </w:p>
+    <w:p>
+      <w:pPr>
+        <w:tabs>
+          <w:tab w:val="left" w:pos="1272"/>
+        </w:tabs>
+        <w:spacing w:before="100" w:beforeAutospacing="1" w:line="240" w:lineRule="auto"/>
+        <w:rPr>
+          <w:rFonts w:ascii="Arial" w:hAnsi="Arial" w:cs="Arial"/>
+          <w:sz w:val="24"/>
+          <w:lang w:val="en-US"/>
+        </w:rPr>
+      </w:pPr>
+      <w:r>
+        <w:rPr>
+          <w:rFonts w:ascii="Arial" w:hAnsi="Arial" w:cs="Arial"/>
+          <w:sz w:val="24"/>
+          <w:lang w:val="en-US"/>
+        </w:rPr>
+        <w:t xml:space="preserve">                Speed:  0</w:t>
+      </w:r>
+    </w:p>
+    <w:p>
+      <w:pPr>
+        <w:tabs>
+          <w:tab w:val="left" w:pos="1272"/>
+        </w:tabs>
+        <w:spacing w:before="100" w:beforeAutospacing="1" w:line="240" w:lineRule="auto"/>
+        <w:rPr>
+          <w:rFonts w:ascii="Arial" w:hAnsi="Arial" w:cs="Arial"/>
+          <w:sz w:val="24"/>
+          <w:lang w:val="en-US"/>
+        </w:rPr>
+      </w:pPr>
+      <w:r>
+        <w:rPr>
+          <w:rFonts w:ascii="Arial" w:hAnsi="Arial" w:cs="Arial"/>
+          <w:sz w:val="24"/>
+          <w:lang w:val="en-US"/>
+        </w:rPr>
+        <w:t>Car speeded up!</w:t>
+      </w:r>
+    </w:p>
+    <w:p>
+      <w:pPr>
+        <w:tabs>
+          <w:tab w:val="left" w:pos="1272"/>
+        </w:tabs>
+        <w:spacing w:before="100" w:beforeAutospacing="1" w:line="240" w:lineRule="auto"/>
+        <w:rPr>
+          <w:rFonts w:ascii="Arial" w:hAnsi="Arial" w:cs="Arial"/>
+          <w:sz w:val="24"/>
+          <w:lang w:val="en-US"/>
+        </w:rPr>
+      </w:pPr>
+    </w:p>
+    <w:p>
+      <w:pPr>
+        <w:tabs>
+          <w:tab w:val="left" w:pos="1272"/>
+        </w:tabs>
+        <w:spacing w:before="100" w:beforeAutospacing="1" w:line="240" w:lineRule="auto"/>
+        <w:rPr>
+          <w:rFonts w:ascii="Arial" w:hAnsi="Arial" w:cs="Arial"/>
+          <w:sz w:val="24"/>
+          <w:lang w:val="en-US"/>
+        </w:rPr>
+      </w:pPr>
+      <w:r>
+        <w:rPr>
+          <w:rFonts w:ascii="Arial" w:hAnsi="Arial" w:cs="Arial"/>
+          <w:sz w:val="24"/>
+          <w:lang w:val="en-US"/>
+        </w:rPr>
+        <w:t xml:space="preserve">        CAR DATA</w:t>
+      </w:r>
+    </w:p>
+    <w:p>
+      <w:pPr>
+        <w:tabs>
+          <w:tab w:val="left" w:pos="1272"/>
+        </w:tabs>
+        <w:spacing w:before="100" w:beforeAutospacing="1" w:line="240" w:lineRule="auto"/>
+        <w:rPr>
+          <w:rFonts w:ascii="Arial" w:hAnsi="Arial" w:cs="Arial"/>
+          <w:sz w:val="24"/>
+          <w:lang w:val="en-US"/>
+        </w:rPr>
+      </w:pPr>
+      <w:r>
+        <w:rPr>
+          <w:rFonts w:ascii="Arial" w:hAnsi="Arial" w:cs="Arial"/>
+          <w:sz w:val="24"/>
+          <w:lang w:val="en-US"/>
+        </w:rPr>
+        <w:t xml:space="preserve">                Name:   жигули</w:t>
+      </w:r>
+    </w:p>
+    <w:p>
+      <w:pPr>
+        <w:tabs>
+          <w:tab w:val="left" w:pos="1272"/>
+        </w:tabs>
+        <w:spacing w:before="100" w:beforeAutospacing="1" w:line="240" w:lineRule="auto"/>
+        <w:rPr>
+          <w:rFonts w:ascii="Arial" w:hAnsi="Arial" w:cs="Arial"/>
+          <w:sz w:val="24"/>
+          <w:lang w:val="en-US"/>
+        </w:rPr>
+      </w:pPr>
+      <w:r>
+        <w:rPr>
+          <w:rFonts w:ascii="Arial" w:hAnsi="Arial" w:cs="Arial"/>
+          <w:sz w:val="24"/>
+          <w:lang w:val="en-US"/>
+        </w:rPr>
+        <w:t xml:space="preserve">                Price:  12000</w:t>
+      </w:r>
+    </w:p>
+    <w:p>
+      <w:pPr>
+        <w:tabs>
+          <w:tab w:val="left" w:pos="1272"/>
+        </w:tabs>
+        <w:spacing w:before="100" w:beforeAutospacing="1" w:line="240" w:lineRule="auto"/>
+        <w:rPr>
+          <w:rFonts w:ascii="Arial" w:hAnsi="Arial" w:cs="Arial"/>
+          <w:sz w:val="24"/>
+          <w:lang w:val="en-US"/>
+        </w:rPr>
+      </w:pPr>
+      <w:r>
+        <w:rPr>
+          <w:rFonts w:ascii="Arial" w:hAnsi="Arial" w:cs="Arial"/>
+          <w:sz w:val="24"/>
+          <w:lang w:val="en-US"/>
+        </w:rPr>
+        <w:t xml:space="preserve">                Color:  красный</w:t>
+      </w:r>
+    </w:p>
+    <w:p>
+      <w:pPr>
+        <w:tabs>
+          <w:tab w:val="left" w:pos="1272"/>
+        </w:tabs>
+        <w:spacing w:before="100" w:beforeAutospacing="1" w:line="240" w:lineRule="auto"/>
+        <w:rPr>
+          <w:rFonts w:ascii="Arial" w:hAnsi="Arial" w:cs="Arial"/>
+          <w:sz w:val="24"/>
+          <w:lang w:val="en-US"/>
+        </w:rPr>
+      </w:pPr>
+      <w:r>
+        <w:rPr>
+          <w:rFonts w:ascii="Arial" w:hAnsi="Arial" w:cs="Arial"/>
+          <w:sz w:val="24"/>
+          <w:lang w:val="en-US"/>
+        </w:rPr>
+        <w:t xml:space="preserve">                EngineRPM:      800</w:t>
+      </w:r>
+    </w:p>
+    <w:p>
+      <w:pPr>
+        <w:tabs>
+          <w:tab w:val="left" w:pos="1272"/>
+        </w:tabs>
+        <w:spacing w:before="100" w:beforeAutospacing="1" w:line="240" w:lineRule="auto"/>
+        <w:rPr>
+          <w:rFonts w:ascii="Arial" w:hAnsi="Arial" w:cs="Arial"/>
+          <w:sz w:val="24"/>
+          <w:lang w:val="en-US"/>
+        </w:rPr>
+      </w:pPr>
+      <w:r>
+        <w:rPr>
+          <w:rFonts w:ascii="Arial" w:hAnsi="Arial" w:cs="Arial"/>
+          <w:sz w:val="24"/>
+          <w:lang w:val="en-US"/>
+        </w:rPr>
+        <w:t xml:space="preserve">                Capacity:       0</w:t>
+      </w:r>
+    </w:p>
+    <w:p>
+      <w:pPr>
+        <w:tabs>
+          <w:tab w:val="left" w:pos="1272"/>
+        </w:tabs>
+        <w:spacing w:before="100" w:beforeAutospacing="1" w:line="240" w:lineRule="auto"/>
+        <w:rPr>
+          <w:rFonts w:ascii="Arial" w:hAnsi="Arial" w:cs="Arial"/>
+          <w:sz w:val="24"/>
+          <w:lang w:val="en-US"/>
+        </w:rPr>
+      </w:pPr>
+      <w:r>
+        <w:rPr>
+          <w:rFonts w:ascii="Arial" w:hAnsi="Arial" w:cs="Arial"/>
+          <w:sz w:val="24"/>
+          <w:lang w:val="en-US"/>
+        </w:rPr>
+        <w:t xml:space="preserve">                Engine Power:   0</w:t>
+      </w:r>
+    </w:p>
+    <w:p>
+      <w:pPr>
+        <w:tabs>
+          <w:tab w:val="left" w:pos="1272"/>
+        </w:tabs>
+        <w:spacing w:before="100" w:beforeAutospacing="1" w:line="240" w:lineRule="auto"/>
+        <w:rPr>
+          <w:rFonts w:ascii="Arial" w:hAnsi="Arial" w:cs="Arial"/>
+          <w:sz w:val="24"/>
+          <w:lang w:val="en-US"/>
+        </w:rPr>
+      </w:pPr>
+      <w:r>
+        <w:rPr>
+          <w:rFonts w:ascii="Arial" w:hAnsi="Arial" w:cs="Arial"/>
+          <w:sz w:val="24"/>
+          <w:lang w:val="en-US"/>
+        </w:rPr>
+        <w:t xml:space="preserve">                Quanity of cylinders:   0</w:t>
+      </w:r>
+    </w:p>
+    <w:p>
+      <w:pPr>
+        <w:tabs>
+          <w:tab w:val="left" w:pos="1272"/>
+        </w:tabs>
+        <w:spacing w:before="100" w:beforeAutospacing="1" w:line="240" w:lineRule="auto"/>
+        <w:rPr>
+          <w:rFonts w:ascii="Arial" w:hAnsi="Arial" w:cs="Arial"/>
+          <w:sz w:val="24"/>
+          <w:lang w:val="en-US"/>
+        </w:rPr>
+      </w:pPr>
+      <w:r>
+        <w:rPr>
+          <w:rFonts w:ascii="Arial" w:hAnsi="Arial" w:cs="Arial"/>
+          <w:sz w:val="24"/>
+          <w:lang w:val="en-US"/>
+        </w:rPr>
+        <w:t xml:space="preserve">                Benzine:        10</w:t>
+      </w:r>
+    </w:p>
+    <w:p>
+      <w:pPr>
+        <w:tabs>
+          <w:tab w:val="left" w:pos="1272"/>
+        </w:tabs>
+        <w:spacing w:before="100" w:beforeAutospacing="1" w:line="240" w:lineRule="auto"/>
+        <w:rPr>
+          <w:rFonts w:ascii="Arial" w:hAnsi="Arial" w:cs="Arial"/>
+          <w:sz w:val="24"/>
+          <w:lang w:val="en-US"/>
+        </w:rPr>
+      </w:pPr>
+      <w:r>
+        <w:rPr>
+          <w:rFonts w:ascii="Arial" w:hAnsi="Arial" w:cs="Arial"/>
+          <w:sz w:val="24"/>
+          <w:lang w:val="en-US"/>
+        </w:rPr>
+        <w:t xml:space="preserve">                Speed:  0</w:t>
+      </w:r>
+    </w:p>
+    <w:p>
+      <w:pPr>
+        <w:tabs>
+          <w:tab w:val="left" w:pos="1272"/>
+        </w:tabs>
+        <w:spacing w:before="100" w:beforeAutospacing="1" w:line="240" w:lineRule="auto"/>
+        <w:rPr>
+          <w:rFonts w:ascii="Arial" w:hAnsi="Arial" w:cs="Arial"/>
+          <w:sz w:val="24"/>
+          <w:lang w:val="en-US"/>
+        </w:rPr>
+      </w:pPr>
+      <w:r>
+        <w:rPr>
+          <w:rFonts w:ascii="Arial" w:hAnsi="Arial" w:cs="Arial"/>
+          <w:sz w:val="24"/>
+          <w:lang w:val="en-US"/>
+        </w:rPr>
+        <w:lastRenderedPageBreak/>
+        <w:t>Car speeded up!</w:t>
+      </w:r>
+    </w:p>
+    <w:p>
+      <w:pPr>
+        <w:tabs>
+          <w:tab w:val="left" w:pos="1272"/>
+        </w:tabs>
+        <w:spacing w:before="100" w:beforeAutospacing="1" w:line="240" w:lineRule="auto"/>
+        <w:rPr>
+          <w:rFonts w:ascii="Arial" w:hAnsi="Arial" w:cs="Arial"/>
+          <w:sz w:val="24"/>
+          <w:lang w:val="en-US"/>
+        </w:rPr>
+      </w:pPr>
+    </w:p>
+    <w:p>
+      <w:pPr>
+        <w:tabs>
+          <w:tab w:val="left" w:pos="1272"/>
+        </w:tabs>
+        <w:spacing w:before="100" w:beforeAutospacing="1" w:line="240" w:lineRule="auto"/>
+        <w:rPr>
+          <w:rFonts w:ascii="Arial" w:hAnsi="Arial" w:cs="Arial"/>
+          <w:sz w:val="24"/>
+          <w:lang w:val="en-US"/>
+        </w:rPr>
+      </w:pPr>
+      <w:r>
+        <w:rPr>
+          <w:rFonts w:ascii="Arial" w:hAnsi="Arial" w:cs="Arial"/>
+          <w:sz w:val="24"/>
+          <w:lang w:val="en-US"/>
+        </w:rPr>
+        <w:t xml:space="preserve">        CAR DATA</w:t>
+      </w:r>
+    </w:p>
+    <w:p>
+      <w:pPr>
+        <w:tabs>
+          <w:tab w:val="left" w:pos="1272"/>
+        </w:tabs>
+        <w:spacing w:before="100" w:beforeAutospacing="1" w:line="240" w:lineRule="auto"/>
+        <w:rPr>
+          <w:rFonts w:ascii="Arial" w:hAnsi="Arial" w:cs="Arial"/>
+          <w:sz w:val="24"/>
+          <w:lang w:val="en-US"/>
+        </w:rPr>
+      </w:pPr>
+      <w:r>
+        <w:rPr>
+          <w:rFonts w:ascii="Arial" w:hAnsi="Arial" w:cs="Arial"/>
+          <w:sz w:val="24"/>
+          <w:lang w:val="en-US"/>
+        </w:rPr>
+        <w:t xml:space="preserve">                Name:   жигули</w:t>
+      </w:r>
+    </w:p>
+    <w:p>
+      <w:pPr>
+        <w:tabs>
+          <w:tab w:val="left" w:pos="1272"/>
+        </w:tabs>
+        <w:spacing w:before="100" w:beforeAutospacing="1" w:line="240" w:lineRule="auto"/>
+        <w:rPr>
+          <w:rFonts w:ascii="Arial" w:hAnsi="Arial" w:cs="Arial"/>
+          <w:sz w:val="24"/>
+          <w:lang w:val="en-US"/>
+        </w:rPr>
+      </w:pPr>
+      <w:r>
+        <w:rPr>
+          <w:rFonts w:ascii="Arial" w:hAnsi="Arial" w:cs="Arial"/>
+          <w:sz w:val="24"/>
+          <w:lang w:val="en-US"/>
+        </w:rPr>
+        <w:t xml:space="preserve">                Price:  12000</w:t>
+      </w:r>
+    </w:p>
+    <w:p>
+      <w:pPr>
+        <w:tabs>
+          <w:tab w:val="left" w:pos="1272"/>
+        </w:tabs>
+        <w:spacing w:before="100" w:beforeAutospacing="1" w:line="240" w:lineRule="auto"/>
+        <w:rPr>
+          <w:rFonts w:ascii="Arial" w:hAnsi="Arial" w:cs="Arial"/>
+          <w:sz w:val="24"/>
+          <w:lang w:val="en-US"/>
+        </w:rPr>
+      </w:pPr>
+      <w:r>
+        <w:rPr>
+          <w:rFonts w:ascii="Arial" w:hAnsi="Arial" w:cs="Arial"/>
+          <w:sz w:val="24"/>
+          <w:lang w:val="en-US"/>
+        </w:rPr>
+        <w:t xml:space="preserve">                Color:  красный</w:t>
+      </w:r>
+    </w:p>
+    <w:p>
+      <w:pPr>
+        <w:tabs>
+          <w:tab w:val="left" w:pos="1272"/>
+        </w:tabs>
+        <w:spacing w:before="100" w:beforeAutospacing="1" w:line="240" w:lineRule="auto"/>
+        <w:rPr>
+          <w:rFonts w:ascii="Arial" w:hAnsi="Arial" w:cs="Arial"/>
+          <w:sz w:val="24"/>
+          <w:lang w:val="en-US"/>
+        </w:rPr>
+      </w:pPr>
+      <w:r>
+        <w:rPr>
+          <w:rFonts w:ascii="Arial" w:hAnsi="Arial" w:cs="Arial"/>
+          <w:sz w:val="24"/>
+          <w:lang w:val="en-US"/>
+        </w:rPr>
+        <w:t xml:space="preserve">                EngineRPM:      800</w:t>
+      </w:r>
+    </w:p>
+    <w:p>
+      <w:pPr>
+        <w:tabs>
+          <w:tab w:val="left" w:pos="1272"/>
+        </w:tabs>
+        <w:spacing w:before="100" w:beforeAutospacing="1" w:line="240" w:lineRule="auto"/>
+        <w:rPr>
+          <w:rFonts w:ascii="Arial" w:hAnsi="Arial" w:cs="Arial"/>
+          <w:sz w:val="24"/>
+          <w:lang w:val="en-US"/>
+        </w:rPr>
+      </w:pPr>
+      <w:r>
+        <w:rPr>
+          <w:rFonts w:ascii="Arial" w:hAnsi="Arial" w:cs="Arial"/>
+          <w:sz w:val="24"/>
+          <w:lang w:val="en-US"/>
+        </w:rPr>
+        <w:t xml:space="preserve">                Capacity:       0</w:t>
+      </w:r>
+    </w:p>
+    <w:p>
+      <w:pPr>
+        <w:tabs>
+          <w:tab w:val="left" w:pos="1272"/>
+        </w:tabs>
+        <w:spacing w:before="100" w:beforeAutospacing="1" w:line="240" w:lineRule="auto"/>
+        <w:rPr>
+          <w:rFonts w:ascii="Arial" w:hAnsi="Arial" w:cs="Arial"/>
+          <w:sz w:val="24"/>
+          <w:lang w:val="en-US"/>
+        </w:rPr>
+      </w:pPr>
+      <w:r>
+        <w:rPr>
+          <w:rFonts w:ascii="Arial" w:hAnsi="Arial" w:cs="Arial"/>
+          <w:sz w:val="24"/>
+          <w:lang w:val="en-US"/>
+        </w:rPr>
+        <w:t xml:space="preserve">                Engine Power:   0</w:t>
+      </w:r>
+    </w:p>
+    <w:p>
+      <w:pPr>
+        <w:tabs>
+          <w:tab w:val="left" w:pos="1272"/>
+        </w:tabs>
+        <w:spacing w:before="100" w:beforeAutospacing="1" w:line="240" w:lineRule="auto"/>
+        <w:rPr>
+          <w:rFonts w:ascii="Arial" w:hAnsi="Arial" w:cs="Arial"/>
+          <w:sz w:val="24"/>
+          <w:lang w:val="en-US"/>
+        </w:rPr>
+      </w:pPr>
+      <w:r>
+        <w:rPr>
+          <w:rFonts w:ascii="Arial" w:hAnsi="Arial" w:cs="Arial"/>
+          <w:sz w:val="24"/>
+          <w:lang w:val="en-US"/>
+        </w:rPr>
+        <w:t xml:space="preserve">                Quanity of cylinders:   0</w:t>
+      </w:r>
+    </w:p>
+    <w:p>
+      <w:pPr>
+        <w:tabs>
+          <w:tab w:val="left" w:pos="1272"/>
+        </w:tabs>
+        <w:spacing w:before="100" w:beforeAutospacing="1" w:line="240" w:lineRule="auto"/>
+        <w:rPr>
+          <w:rFonts w:ascii="Arial" w:hAnsi="Arial" w:cs="Arial"/>
+          <w:sz w:val="24"/>
+          <w:lang w:val="en-US"/>
+        </w:rPr>
+      </w:pPr>
+      <w:r>
+        <w:rPr>
+          <w:rFonts w:ascii="Arial" w:hAnsi="Arial" w:cs="Arial"/>
+          <w:sz w:val="24"/>
+          <w:lang w:val="en-US"/>
+        </w:rPr>
+        <w:t xml:space="preserve">                Benzine:        10</w:t>
+      </w:r>
+    </w:p>
+    <w:p>
+      <w:pPr>
+        <w:tabs>
+          <w:tab w:val="left" w:pos="1272"/>
+        </w:tabs>
+        <w:spacing w:before="100" w:beforeAutospacing="1" w:line="240" w:lineRule="auto"/>
+        <w:rPr>
+          <w:rFonts w:ascii="Arial" w:hAnsi="Arial" w:cs="Arial"/>
+          <w:sz w:val="24"/>
+          <w:lang w:val="en-US"/>
+        </w:rPr>
+      </w:pPr>
+      <w:r>
+        <w:rPr>
+          <w:rFonts w:ascii="Arial" w:hAnsi="Arial" w:cs="Arial"/>
+          <w:sz w:val="24"/>
+          <w:lang w:val="en-US"/>
+        </w:rPr>
+        <w:t xml:space="preserve">                Speed:  5</w:t>
+      </w:r>
+    </w:p>
+    <w:p>
+      <w:pPr>
+        <w:tabs>
+          <w:tab w:val="left" w:pos="1272"/>
+        </w:tabs>
+        <w:spacing w:before="100" w:beforeAutospacing="1" w:line="240" w:lineRule="auto"/>
+        <w:rPr>
+          <w:rFonts w:ascii="Arial" w:hAnsi="Arial" w:cs="Arial"/>
+          <w:sz w:val="24"/>
+          <w:lang w:val="en-US"/>
+        </w:rPr>
+      </w:pPr>
+      <w:r>
+        <w:rPr>
+          <w:rFonts w:ascii="Arial" w:hAnsi="Arial" w:cs="Arial"/>
+          <w:sz w:val="24"/>
+          <w:lang w:val="en-US"/>
+        </w:rPr>
+        <w:t>Car speeded up!</w:t>
+      </w:r>
+    </w:p>
+    <w:p>
+      <w:pPr>
+        <w:tabs>
+          <w:tab w:val="left" w:pos="1272"/>
+        </w:tabs>
+        <w:spacing w:before="100" w:beforeAutospacing="1" w:line="240" w:lineRule="auto"/>
+        <w:rPr>
+          <w:rFonts w:ascii="Arial" w:hAnsi="Arial" w:cs="Arial"/>
+          <w:sz w:val="24"/>
+          <w:lang w:val="en-US"/>
+        </w:rPr>
+      </w:pPr>
+    </w:p>
+    <w:p>
+      <w:pPr>
+        <w:tabs>
+          <w:tab w:val="left" w:pos="1272"/>
+        </w:tabs>
+        <w:spacing w:before="100" w:beforeAutospacing="1" w:line="240" w:lineRule="auto"/>
+        <w:rPr>
+          <w:rFonts w:ascii="Arial" w:hAnsi="Arial" w:cs="Arial"/>
+          <w:sz w:val="24"/>
+          <w:lang w:val="en-US"/>
+        </w:rPr>
+      </w:pPr>
+      <w:r>
+        <w:rPr>
+          <w:rFonts w:ascii="Arial" w:hAnsi="Arial" w:cs="Arial"/>
+          <w:sz w:val="24"/>
+          <w:lang w:val="en-US"/>
+        </w:rPr>
+        <w:t xml:space="preserve">        CAR DATA</w:t>
+      </w:r>
+    </w:p>
+    <w:p>
+      <w:pPr>
+        <w:tabs>
+          <w:tab w:val="left" w:pos="1272"/>
+        </w:tabs>
+        <w:spacing w:before="100" w:beforeAutospacing="1" w:line="240" w:lineRule="auto"/>
+        <w:rPr>
+          <w:rFonts w:ascii="Arial" w:hAnsi="Arial" w:cs="Arial"/>
+          <w:sz w:val="24"/>
+          <w:lang w:val="en-US"/>
+        </w:rPr>
+      </w:pPr>
+      <w:r>
+        <w:rPr>
+          <w:rFonts w:ascii="Arial" w:hAnsi="Arial" w:cs="Arial"/>
+          <w:sz w:val="24"/>
+          <w:lang w:val="en-US"/>
+        </w:rPr>
+        <w:t xml:space="preserve">                Name:   жигули</w:t>
+      </w:r>
+    </w:p>
+    <w:p>
+      <w:pPr>
+        <w:tabs>
+          <w:tab w:val="left" w:pos="1272"/>
+        </w:tabs>
+        <w:spacing w:before="100" w:beforeAutospacing="1" w:line="240" w:lineRule="auto"/>
+        <w:rPr>
+          <w:rFonts w:ascii="Arial" w:hAnsi="Arial" w:cs="Arial"/>
+          <w:sz w:val="24"/>
+          <w:lang w:val="en-US"/>
+        </w:rPr>
+      </w:pPr>
+      <w:r>
+        <w:rPr>
+          <w:rFonts w:ascii="Arial" w:hAnsi="Arial" w:cs="Arial"/>
+          <w:sz w:val="24"/>
+          <w:lang w:val="en-US"/>
+        </w:rPr>
+        <w:t xml:space="preserve">                Price:  12000</w:t>
+      </w:r>
+    </w:p>
+    <w:p>
+      <w:pPr>
+        <w:tabs>
+          <w:tab w:val="left" w:pos="1272"/>
+        </w:tabs>
+        <w:spacing w:before="100" w:beforeAutospacing="1" w:line="240" w:lineRule="auto"/>
+        <w:rPr>
+          <w:rFonts w:ascii="Arial" w:hAnsi="Arial" w:cs="Arial"/>
+          <w:sz w:val="24"/>
+          <w:lang w:val="en-US"/>
+        </w:rPr>
+      </w:pPr>
+      <w:r>
+        <w:rPr>
+          <w:rFonts w:ascii="Arial" w:hAnsi="Arial" w:cs="Arial"/>
+          <w:sz w:val="24"/>
+          <w:lang w:val="en-US"/>
+        </w:rPr>
+        <w:t xml:space="preserve">                Color:  красный</w:t>
+      </w:r>
+    </w:p>
+    <w:p>
+      <w:pPr>
+        <w:tabs>
+          <w:tab w:val="left" w:pos="1272"/>
+        </w:tabs>
+        <w:spacing w:before="100" w:beforeAutospacing="1" w:line="240" w:lineRule="auto"/>
+        <w:rPr>
+          <w:rFonts w:ascii="Arial" w:hAnsi="Arial" w:cs="Arial"/>
+          <w:sz w:val="24"/>
+          <w:lang w:val="en-US"/>
+        </w:rPr>
+      </w:pPr>
+      <w:r>
+        <w:rPr>
+          <w:rFonts w:ascii="Arial" w:hAnsi="Arial" w:cs="Arial"/>
+          <w:sz w:val="24"/>
+          <w:lang w:val="en-US"/>
+        </w:rPr>
+        <w:t xml:space="preserve">                EngineRPM:      800</w:t>
+      </w:r>
+    </w:p>
+    <w:p>
+      <w:pPr>
+        <w:tabs>
+          <w:tab w:val="left" w:pos="1272"/>
+        </w:tabs>
+        <w:spacing w:before="100" w:beforeAutospacing="1" w:line="240" w:lineRule="auto"/>
+        <w:rPr>
+          <w:rFonts w:ascii="Arial" w:hAnsi="Arial" w:cs="Arial"/>
+          <w:sz w:val="24"/>
+          <w:lang w:val="en-US"/>
+        </w:rPr>
+      </w:pPr>
+      <w:r>
+        <w:rPr>
+          <w:rFonts w:ascii="Arial" w:hAnsi="Arial" w:cs="Arial"/>
+          <w:sz w:val="24"/>
+          <w:lang w:val="en-US"/>
+        </w:rPr>
+        <w:t xml:space="preserve">                Capacity:       0</w:t>
+      </w:r>
+    </w:p>
+    <w:p>
+      <w:pPr>
+        <w:tabs>
+          <w:tab w:val="left" w:pos="1272"/>
+        </w:tabs>
+        <w:spacing w:before="100" w:beforeAutospacing="1" w:line="240" w:lineRule="auto"/>
+        <w:rPr>
+          <w:rFonts w:ascii="Arial" w:hAnsi="Arial" w:cs="Arial"/>
+          <w:sz w:val="24"/>
+          <w:lang w:val="en-US"/>
+        </w:rPr>
+      </w:pPr>
+      <w:r>
+        <w:rPr>
+          <w:rFonts w:ascii="Arial" w:hAnsi="Arial" w:cs="Arial"/>
+          <w:sz w:val="24"/>
+          <w:lang w:val="en-US"/>
+        </w:rPr>
+        <w:t xml:space="preserve">                Engine Power:   0</w:t>
+      </w:r>
+    </w:p>
+    <w:p>
+      <w:pPr>
+        <w:tabs>
+          <w:tab w:val="left" w:pos="1272"/>
+        </w:tabs>
+        <w:spacing w:before="100" w:beforeAutospacing="1" w:line="240" w:lineRule="auto"/>
+        <w:rPr>
+          <w:rFonts w:ascii="Arial" w:hAnsi="Arial" w:cs="Arial"/>
+          <w:sz w:val="24"/>
+          <w:lang w:val="en-US"/>
+        </w:rPr>
+      </w:pPr>
+      <w:r>
+        <w:rPr>
+          <w:rFonts w:ascii="Arial" w:hAnsi="Arial" w:cs="Arial"/>
+          <w:sz w:val="24"/>
+          <w:lang w:val="en-US"/>
+        </w:rPr>
+        <w:t xml:space="preserve">                Quanity of cylinders:   0</w:t>
+      </w:r>
+    </w:p>
+    <w:p>
+      <w:pPr>
+        <w:tabs>
+          <w:tab w:val="left" w:pos="1272"/>
+        </w:tabs>
+        <w:spacing w:before="100" w:beforeAutospacing="1" w:line="240" w:lineRule="auto"/>
+        <w:rPr>
+          <w:rFonts w:ascii="Arial" w:hAnsi="Arial" w:cs="Arial"/>
+          <w:sz w:val="24"/>
+          <w:lang w:val="en-US"/>
+        </w:rPr>
+      </w:pPr>
+      <w:r>
+        <w:rPr>
+          <w:rFonts w:ascii="Arial" w:hAnsi="Arial" w:cs="Arial"/>
+          <w:sz w:val="24"/>
+          <w:lang w:val="en-US"/>
+        </w:rPr>
+        <w:t xml:space="preserve">                Benzine:        10</w:t>
+      </w:r>
+    </w:p>
+    <w:p>
+      <w:pPr>
+        <w:tabs>
+          <w:tab w:val="left" w:pos="1272"/>
+        </w:tabs>
+        <w:spacing w:before="100" w:beforeAutospacing="1" w:line="240" w:lineRule="auto"/>
+        <w:rPr>
+          <w:rFonts w:ascii="Arial" w:hAnsi="Arial" w:cs="Arial"/>
+          <w:sz w:val="24"/>
+          <w:lang w:val="en-US"/>
+        </w:rPr>
+      </w:pPr>
+      <w:r>
+        <w:rPr>
+          <w:rFonts w:ascii="Arial" w:hAnsi="Arial" w:cs="Arial"/>
+          <w:sz w:val="24"/>
+          <w:lang w:val="en-US"/>
+        </w:rPr>
+        <w:t xml:space="preserve">                Speed:  15</w:t>
+      </w:r>
+    </w:p>
+    <w:p>
+      <w:pPr>
+        <w:tabs>
+          <w:tab w:val="left" w:pos="1272"/>
+        </w:tabs>
+        <w:spacing w:before="100" w:beforeAutospacing="1" w:line="240" w:lineRule="auto"/>
+        <w:rPr>
+          <w:rFonts w:ascii="Arial" w:hAnsi="Arial" w:cs="Arial"/>
+          <w:sz w:val="24"/>
+          <w:lang w:val="en-US"/>
+        </w:rPr>
+      </w:pPr>
+      <w:r>
+        <w:rPr>
+          <w:rFonts w:ascii="Arial" w:hAnsi="Arial" w:cs="Arial"/>
+          <w:sz w:val="24"/>
+          <w:lang w:val="en-US"/>
+        </w:rPr>
+        <w:t>Car speeded up!</w:t>
+      </w:r>
+    </w:p>
+    <w:p>
+      <w:pPr>
+        <w:tabs>
+          <w:tab w:val="left" w:pos="1272"/>
+        </w:tabs>
+        <w:spacing w:before="100" w:beforeAutospacing="1" w:line="240" w:lineRule="auto"/>
+        <w:rPr>
+          <w:rFonts w:ascii="Arial" w:hAnsi="Arial" w:cs="Arial"/>
+          <w:sz w:val="24"/>
+          <w:lang w:val="en-US"/>
+        </w:rPr>
+      </w:pPr>
+    </w:p>
+    <w:p>
+      <w:pPr>
+        <w:tabs>
+          <w:tab w:val="left" w:pos="1272"/>
+        </w:tabs>
+        <w:spacing w:before="100" w:beforeAutospacing="1" w:line="240" w:lineRule="auto"/>
+        <w:rPr>
+          <w:rFonts w:ascii="Arial" w:hAnsi="Arial" w:cs="Arial"/>
+          <w:sz w:val="24"/>
+          <w:lang w:val="en-US"/>
+        </w:rPr>
+      </w:pPr>
+      <w:r>
+        <w:rPr>
+          <w:rFonts w:ascii="Arial" w:hAnsi="Arial" w:cs="Arial"/>
+          <w:sz w:val="24"/>
+          <w:lang w:val="en-US"/>
+        </w:rPr>
+        <w:lastRenderedPageBreak/>
+        <w:t xml:space="preserve">        CAR DATA</w:t>
+      </w:r>
+    </w:p>
+    <w:p>
+      <w:pPr>
+        <w:tabs>
+          <w:tab w:val="left" w:pos="1272"/>
+        </w:tabs>
+        <w:spacing w:before="100" w:beforeAutospacing="1" w:line="240" w:lineRule="auto"/>
+        <w:rPr>
+          <w:rFonts w:ascii="Arial" w:hAnsi="Arial" w:cs="Arial"/>
+          <w:sz w:val="24"/>
+          <w:lang w:val="en-US"/>
+        </w:rPr>
+      </w:pPr>
+      <w:r>
+        <w:rPr>
+          <w:rFonts w:ascii="Arial" w:hAnsi="Arial" w:cs="Arial"/>
+          <w:sz w:val="24"/>
+          <w:lang w:val="en-US"/>
+        </w:rPr>
+        <w:t xml:space="preserve">                Name:   жигули</w:t>
+      </w:r>
+    </w:p>
+    <w:p>
+      <w:pPr>
+        <w:tabs>
+          <w:tab w:val="left" w:pos="1272"/>
+        </w:tabs>
+        <w:spacing w:before="100" w:beforeAutospacing="1" w:line="240" w:lineRule="auto"/>
+        <w:rPr>
+          <w:rFonts w:ascii="Arial" w:hAnsi="Arial" w:cs="Arial"/>
+          <w:sz w:val="24"/>
+          <w:lang w:val="en-US"/>
+        </w:rPr>
+      </w:pPr>
+      <w:r>
+        <w:rPr>
+          <w:rFonts w:ascii="Arial" w:hAnsi="Arial" w:cs="Arial"/>
+          <w:sz w:val="24"/>
+          <w:lang w:val="en-US"/>
+        </w:rPr>
+        <w:t xml:space="preserve">                Price:  12000</w:t>
+      </w:r>
+    </w:p>
+    <w:p>
+      <w:pPr>
+        <w:tabs>
+          <w:tab w:val="left" w:pos="1272"/>
+        </w:tabs>
+        <w:spacing w:before="100" w:beforeAutospacing="1" w:line="240" w:lineRule="auto"/>
+        <w:rPr>
+          <w:rFonts w:ascii="Arial" w:hAnsi="Arial" w:cs="Arial"/>
+          <w:sz w:val="24"/>
+          <w:lang w:val="en-US"/>
+        </w:rPr>
+      </w:pPr>
+      <w:r>
+        <w:rPr>
+          <w:rFonts w:ascii="Arial" w:hAnsi="Arial" w:cs="Arial"/>
+          <w:sz w:val="24"/>
+          <w:lang w:val="en-US"/>
+        </w:rPr>
+        <w:t xml:space="preserve">                Color:  красный</w:t>
+      </w:r>
+    </w:p>
+    <w:p>
+      <w:pPr>
+        <w:tabs>
+          <w:tab w:val="left" w:pos="1272"/>
+        </w:tabs>
+        <w:spacing w:before="100" w:beforeAutospacing="1" w:line="240" w:lineRule="auto"/>
+        <w:rPr>
+          <w:rFonts w:ascii="Arial" w:hAnsi="Arial" w:cs="Arial"/>
+          <w:sz w:val="24"/>
+          <w:lang w:val="en-US"/>
+        </w:rPr>
+      </w:pPr>
+      <w:r>
+        <w:rPr>
+          <w:rFonts w:ascii="Arial" w:hAnsi="Arial" w:cs="Arial"/>
+          <w:sz w:val="24"/>
+          <w:lang w:val="en-US"/>
+        </w:rPr>
+        <w:t xml:space="preserve">                EngineRPM:      800</w:t>
+      </w:r>
+    </w:p>
+    <w:p>
+      <w:pPr>
+        <w:tabs>
+          <w:tab w:val="left" w:pos="1272"/>
+        </w:tabs>
+        <w:spacing w:before="100" w:beforeAutospacing="1" w:line="240" w:lineRule="auto"/>
+        <w:rPr>
+          <w:rFonts w:ascii="Arial" w:hAnsi="Arial" w:cs="Arial"/>
+          <w:sz w:val="24"/>
+          <w:lang w:val="en-US"/>
+        </w:rPr>
+      </w:pPr>
+      <w:r>
+        <w:rPr>
+          <w:rFonts w:ascii="Arial" w:hAnsi="Arial" w:cs="Arial"/>
+          <w:sz w:val="24"/>
+          <w:lang w:val="en-US"/>
+        </w:rPr>
+        <w:t xml:space="preserve">                Capacity:       0</w:t>
+      </w:r>
+    </w:p>
+    <w:p>
+      <w:pPr>
+        <w:tabs>
+          <w:tab w:val="left" w:pos="1272"/>
+        </w:tabs>
+        <w:spacing w:before="100" w:beforeAutospacing="1" w:line="240" w:lineRule="auto"/>
+        <w:rPr>
+          <w:rFonts w:ascii="Arial" w:hAnsi="Arial" w:cs="Arial"/>
+          <w:sz w:val="24"/>
+          <w:lang w:val="en-US"/>
+        </w:rPr>
+      </w:pPr>
+      <w:r>
+        <w:rPr>
+          <w:rFonts w:ascii="Arial" w:hAnsi="Arial" w:cs="Arial"/>
+          <w:sz w:val="24"/>
+          <w:lang w:val="en-US"/>
+        </w:rPr>
+        <w:t xml:space="preserve">                Engine Power:   0</w:t>
+      </w:r>
+    </w:p>
+    <w:p>
+      <w:pPr>
+        <w:tabs>
+          <w:tab w:val="left" w:pos="1272"/>
+        </w:tabs>
+        <w:spacing w:before="100" w:beforeAutospacing="1" w:line="240" w:lineRule="auto"/>
+        <w:rPr>
+          <w:rFonts w:ascii="Arial" w:hAnsi="Arial" w:cs="Arial"/>
+          <w:sz w:val="24"/>
+          <w:lang w:val="en-US"/>
+        </w:rPr>
+      </w:pPr>
+      <w:r>
+        <w:rPr>
+          <w:rFonts w:ascii="Arial" w:hAnsi="Arial" w:cs="Arial"/>
+          <w:sz w:val="24"/>
+          <w:lang w:val="en-US"/>
+        </w:rPr>
+        <w:t xml:space="preserve">                Quanity of cylinders:   0</w:t>
+      </w:r>
+    </w:p>
+    <w:p>
+      <w:pPr>
+        <w:tabs>
+          <w:tab w:val="left" w:pos="1272"/>
+        </w:tabs>
+        <w:spacing w:before="100" w:beforeAutospacing="1" w:line="240" w:lineRule="auto"/>
+        <w:rPr>
+          <w:rFonts w:ascii="Arial" w:hAnsi="Arial" w:cs="Arial"/>
+          <w:sz w:val="24"/>
+          <w:lang w:val="en-US"/>
+        </w:rPr>
+      </w:pPr>
+      <w:r>
+        <w:rPr>
+          <w:rFonts w:ascii="Arial" w:hAnsi="Arial" w:cs="Arial"/>
+          <w:sz w:val="24"/>
+          <w:lang w:val="en-US"/>
+        </w:rPr>
+        <w:t xml:space="preserve">                Benzine:        10</w:t>
+      </w:r>
+    </w:p>
+    <w:p>
+      <w:pPr>
+        <w:tabs>
+          <w:tab w:val="left" w:pos="1272"/>
+        </w:tabs>
+        <w:spacing w:before="100" w:beforeAutospacing="1" w:line="240" w:lineRule="auto"/>
+        <w:rPr>
+          <w:rFonts w:ascii="Arial" w:hAnsi="Arial" w:cs="Arial"/>
+          <w:sz w:val="24"/>
+          <w:lang w:val="en-US"/>
+        </w:rPr>
+      </w:pPr>
+      <w:r>
+        <w:rPr>
+          <w:rFonts w:ascii="Arial" w:hAnsi="Arial" w:cs="Arial"/>
+          <w:sz w:val="24"/>
+          <w:lang w:val="en-US"/>
+        </w:rPr>
+        <w:t xml:space="preserve">                Speed:  30</w:t>
+      </w:r>
+    </w:p>
+    <w:p>
+      <w:pPr>
+        <w:tabs>
+          <w:tab w:val="left" w:pos="1272"/>
+        </w:tabs>
+        <w:spacing w:before="100" w:beforeAutospacing="1" w:line="240" w:lineRule="auto"/>
+        <w:rPr>
+          <w:rFonts w:ascii="Arial" w:hAnsi="Arial" w:cs="Arial"/>
+          <w:sz w:val="24"/>
+          <w:lang w:val="en-US"/>
+        </w:rPr>
+      </w:pPr>
+      <w:r>
+        <w:rPr>
+          <w:rFonts w:ascii="Arial" w:hAnsi="Arial" w:cs="Arial"/>
+          <w:sz w:val="24"/>
+          <w:lang w:val="en-US"/>
+        </w:rPr>
+        <w:t>Car speeded down!</w:t>
+      </w:r>
+    </w:p>
+    <w:p>
+      <w:pPr>
+        <w:tabs>
+          <w:tab w:val="left" w:pos="1272"/>
+        </w:tabs>
+        <w:spacing w:before="100" w:beforeAutospacing="1" w:line="240" w:lineRule="auto"/>
+        <w:rPr>
+          <w:rFonts w:ascii="Arial" w:hAnsi="Arial" w:cs="Arial"/>
+          <w:sz w:val="24"/>
+          <w:lang w:val="en-US"/>
+        </w:rPr>
+      </w:pPr>
+    </w:p>
+    <w:p>
+      <w:pPr>
+        <w:tabs>
+          <w:tab w:val="left" w:pos="1272"/>
+        </w:tabs>
+        <w:spacing w:before="100" w:beforeAutospacing="1" w:line="240" w:lineRule="auto"/>
+        <w:rPr>
+          <w:rFonts w:ascii="Arial" w:hAnsi="Arial" w:cs="Arial"/>
+          <w:sz w:val="24"/>
+          <w:lang w:val="en-US"/>
+        </w:rPr>
+      </w:pPr>
+      <w:r>
+        <w:rPr>
+          <w:rFonts w:ascii="Arial" w:hAnsi="Arial" w:cs="Arial"/>
+          <w:sz w:val="24"/>
+          <w:lang w:val="en-US"/>
+        </w:rPr>
+        <w:t xml:space="preserve">        CAR DATA</w:t>
+      </w:r>
+    </w:p>
+    <w:p>
+      <w:pPr>
+        <w:tabs>
+          <w:tab w:val="left" w:pos="1272"/>
+        </w:tabs>
+        <w:spacing w:before="100" w:beforeAutospacing="1" w:line="240" w:lineRule="auto"/>
+        <w:rPr>
+          <w:rFonts w:ascii="Arial" w:hAnsi="Arial" w:cs="Arial"/>
+          <w:sz w:val="24"/>
+          <w:lang w:val="en-US"/>
+        </w:rPr>
+      </w:pPr>
+      <w:r>
+        <w:rPr>
+          <w:rFonts w:ascii="Arial" w:hAnsi="Arial" w:cs="Arial"/>
+          <w:sz w:val="24"/>
+          <w:lang w:val="en-US"/>
+        </w:rPr>
+        <w:t xml:space="preserve">                Name:   жигули</w:t>
+      </w:r>
+    </w:p>
+    <w:p>
+      <w:pPr>
+        <w:tabs>
+          <w:tab w:val="left" w:pos="1272"/>
+        </w:tabs>
+        <w:spacing w:before="100" w:beforeAutospacing="1" w:line="240" w:lineRule="auto"/>
+        <w:rPr>
+          <w:rFonts w:ascii="Arial" w:hAnsi="Arial" w:cs="Arial"/>
+          <w:sz w:val="24"/>
+          <w:lang w:val="en-US"/>
+        </w:rPr>
+      </w:pPr>
+      <w:r>
+        <w:rPr>
+          <w:rFonts w:ascii="Arial" w:hAnsi="Arial" w:cs="Arial"/>
+          <w:sz w:val="24"/>
+          <w:lang w:val="en-US"/>
+        </w:rPr>
+        <w:t xml:space="preserve">                Price:  12000</w:t>
+      </w:r>
+    </w:p>
+    <w:p>
+      <w:pPr>
+        <w:tabs>
+          <w:tab w:val="left" w:pos="1272"/>
+        </w:tabs>
+        <w:spacing w:before="100" w:beforeAutospacing="1" w:line="240" w:lineRule="auto"/>
+        <w:rPr>
+          <w:rFonts w:ascii="Arial" w:hAnsi="Arial" w:cs="Arial"/>
+          <w:sz w:val="24"/>
+          <w:lang w:val="en-US"/>
+        </w:rPr>
+      </w:pPr>
+      <w:r>
+        <w:rPr>
+          <w:rFonts w:ascii="Arial" w:hAnsi="Arial" w:cs="Arial"/>
+          <w:sz w:val="24"/>
+          <w:lang w:val="en-US"/>
+        </w:rPr>
+        <w:t xml:space="preserve">                Color:  красный</w:t>
+      </w:r>
+    </w:p>
+    <w:p>
+      <w:pPr>
+        <w:tabs>
+          <w:tab w:val="left" w:pos="1272"/>
+        </w:tabs>
+        <w:spacing w:before="100" w:beforeAutospacing="1" w:line="240" w:lineRule="auto"/>
+        <w:rPr>
+          <w:rFonts w:ascii="Arial" w:hAnsi="Arial" w:cs="Arial"/>
+          <w:sz w:val="24"/>
+          <w:lang w:val="en-US"/>
+        </w:rPr>
+      </w:pPr>
+      <w:r>
+        <w:rPr>
+          <w:rFonts w:ascii="Arial" w:hAnsi="Arial" w:cs="Arial"/>
+          <w:sz w:val="24"/>
+          <w:lang w:val="en-US"/>
+        </w:rPr>
+        <w:t xml:space="preserve">                EngineRPM:      800</w:t>
+      </w:r>
+    </w:p>
+    <w:p>
+      <w:pPr>
+        <w:tabs>
+          <w:tab w:val="left" w:pos="1272"/>
+        </w:tabs>
+        <w:spacing w:before="100" w:beforeAutospacing="1" w:line="240" w:lineRule="auto"/>
+        <w:rPr>
+          <w:rFonts w:ascii="Arial" w:hAnsi="Arial" w:cs="Arial"/>
+          <w:sz w:val="24"/>
+          <w:lang w:val="en-US"/>
+        </w:rPr>
+      </w:pPr>
+      <w:r>
+        <w:rPr>
+          <w:rFonts w:ascii="Arial" w:hAnsi="Arial" w:cs="Arial"/>
+          <w:sz w:val="24"/>
+          <w:lang w:val="en-US"/>
+        </w:rPr>
+        <w:t xml:space="preserve">                Capacity:       0</w:t>
+      </w:r>
+    </w:p>
+    <w:p>
+      <w:pPr>
+        <w:tabs>
+          <w:tab w:val="left" w:pos="1272"/>
+        </w:tabs>
+        <w:spacing w:before="100" w:beforeAutospacing="1" w:line="240" w:lineRule="auto"/>
+        <w:rPr>
+          <w:rFonts w:ascii="Arial" w:hAnsi="Arial" w:cs="Arial"/>
+          <w:sz w:val="24"/>
+          <w:lang w:val="en-US"/>
+        </w:rPr>
+      </w:pPr>
+      <w:r>
+        <w:rPr>
+          <w:rFonts w:ascii="Arial" w:hAnsi="Arial" w:cs="Arial"/>
+          <w:sz w:val="24"/>
+          <w:lang w:val="en-US"/>
+        </w:rPr>
+        <w:t xml:space="preserve">                Engine Power:   0</w:t>
+      </w:r>
+    </w:p>
+    <w:p>
+      <w:pPr>
+        <w:tabs>
+          <w:tab w:val="left" w:pos="1272"/>
+        </w:tabs>
+        <w:spacing w:before="100" w:beforeAutospacing="1" w:line="240" w:lineRule="auto"/>
+        <w:rPr>
+          <w:rFonts w:ascii="Arial" w:hAnsi="Arial" w:cs="Arial"/>
+          <w:sz w:val="24"/>
+          <w:lang w:val="en-US"/>
+        </w:rPr>
+      </w:pPr>
+      <w:r>
+        <w:rPr>
+          <w:rFonts w:ascii="Arial" w:hAnsi="Arial" w:cs="Arial"/>
+          <w:sz w:val="24"/>
+          <w:lang w:val="en-US"/>
+        </w:rPr>
+        <w:t xml:space="preserve">                Quanity of cylinders:   0</w:t>
+      </w:r>
+    </w:p>
+    <w:p>
+      <w:pPr>
+        <w:tabs>
+          <w:tab w:val="left" w:pos="1272"/>
+        </w:tabs>
+        <w:spacing w:before="100" w:beforeAutospacing="1" w:line="240" w:lineRule="auto"/>
+        <w:rPr>
+          <w:rFonts w:ascii="Arial" w:hAnsi="Arial" w:cs="Arial"/>
+          <w:sz w:val="24"/>
+          <w:lang w:val="en-US"/>
+        </w:rPr>
+      </w:pPr>
+      <w:r>
+        <w:rPr>
+          <w:rFonts w:ascii="Arial" w:hAnsi="Arial" w:cs="Arial"/>
+          <w:sz w:val="24"/>
+          <w:lang w:val="en-US"/>
+        </w:rPr>
+        <w:t xml:space="preserve">                Benzine:        10</w:t>
+      </w:r>
+    </w:p>
+    <w:p>
+      <w:pPr>
+        <w:tabs>
+          <w:tab w:val="left" w:pos="1272"/>
+        </w:tabs>
+        <w:spacing w:before="100" w:beforeAutospacing="1" w:line="240" w:lineRule="auto"/>
+        <w:rPr>
+          <w:rFonts w:ascii="Arial" w:hAnsi="Arial" w:cs="Arial"/>
+          <w:sz w:val="24"/>
+          <w:lang w:val="en-US"/>
+        </w:rPr>
+      </w:pPr>
+      <w:r>
+        <w:rPr>
+          <w:rFonts w:ascii="Arial" w:hAnsi="Arial" w:cs="Arial"/>
+          <w:sz w:val="24"/>
+          <w:lang w:val="en-US"/>
+        </w:rPr>
+        <w:t xml:space="preserve">                Speed:  30</w:t>
+      </w:r>
+    </w:p>
+    <w:p>
+      <w:pPr>
+        <w:tabs>
+          <w:tab w:val="left" w:pos="1272"/>
+        </w:tabs>
+        <w:spacing w:before="100" w:beforeAutospacing="1" w:line="240" w:lineRule="auto"/>
+        <w:rPr>
+          <w:rFonts w:ascii="Arial" w:hAnsi="Arial" w:cs="Arial"/>
+          <w:sz w:val="24"/>
+          <w:lang w:val="en-US"/>
+        </w:rPr>
+      </w:pPr>
+      <w:r>
+        <w:rPr>
+          <w:rFonts w:ascii="Arial" w:hAnsi="Arial" w:cs="Arial"/>
+          <w:sz w:val="24"/>
+          <w:lang w:val="en-US"/>
+        </w:rPr>
+        <w:t>Car speeded down!</w:t>
+      </w:r>
+    </w:p>
+    <w:p>
+      <w:pPr>
+        <w:tabs>
+          <w:tab w:val="left" w:pos="1272"/>
+        </w:tabs>
+        <w:spacing w:before="100" w:beforeAutospacing="1" w:line="240" w:lineRule="auto"/>
+        <w:rPr>
+          <w:rFonts w:ascii="Arial" w:hAnsi="Arial" w:cs="Arial"/>
+          <w:sz w:val="24"/>
+          <w:lang w:val="en-US"/>
+        </w:rPr>
+      </w:pPr>
+    </w:p>
+    <w:p>
+      <w:pPr>
+        <w:tabs>
+          <w:tab w:val="left" w:pos="1272"/>
+        </w:tabs>
+        <w:spacing w:before="100" w:beforeAutospacing="1" w:line="240" w:lineRule="auto"/>
+        <w:rPr>
+          <w:rFonts w:ascii="Arial" w:hAnsi="Arial" w:cs="Arial"/>
+          <w:sz w:val="24"/>
+          <w:lang w:val="en-US"/>
+        </w:rPr>
+      </w:pPr>
+      <w:r>
+        <w:rPr>
+          <w:rFonts w:ascii="Arial" w:hAnsi="Arial" w:cs="Arial"/>
+          <w:sz w:val="24"/>
+          <w:lang w:val="en-US"/>
+        </w:rPr>
+        <w:t xml:space="preserve">        CAR DATA</w:t>
+      </w:r>
+    </w:p>
+    <w:p>
+      <w:pPr>
+        <w:tabs>
+          <w:tab w:val="left" w:pos="1272"/>
+        </w:tabs>
+        <w:spacing w:before="100" w:beforeAutospacing="1" w:line="240" w:lineRule="auto"/>
+        <w:rPr>
+          <w:rFonts w:ascii="Arial" w:hAnsi="Arial" w:cs="Arial"/>
+          <w:sz w:val="24"/>
+          <w:lang w:val="en-US"/>
+        </w:rPr>
+      </w:pPr>
+      <w:r>
+        <w:rPr>
+          <w:rFonts w:ascii="Arial" w:hAnsi="Arial" w:cs="Arial"/>
+          <w:sz w:val="24"/>
+          <w:lang w:val="en-US"/>
+        </w:rPr>
+        <w:t xml:space="preserve">                Name:   жигули</w:t>
+      </w:r>
+    </w:p>
+    <w:p>
+      <w:pPr>
+        <w:tabs>
+          <w:tab w:val="left" w:pos="1272"/>
+        </w:tabs>
+        <w:spacing w:before="100" w:beforeAutospacing="1" w:line="240" w:lineRule="auto"/>
+        <w:rPr>
+          <w:rFonts w:ascii="Arial" w:hAnsi="Arial" w:cs="Arial"/>
+          <w:sz w:val="24"/>
+          <w:lang w:val="en-US"/>
+        </w:rPr>
+      </w:pPr>
+      <w:r>
+        <w:rPr>
+          <w:rFonts w:ascii="Arial" w:hAnsi="Arial" w:cs="Arial"/>
+          <w:sz w:val="24"/>
+          <w:lang w:val="en-US"/>
+        </w:rPr>
+        <w:lastRenderedPageBreak/>
+        <w:t xml:space="preserve">                Price:  12000</w:t>
+      </w:r>
+    </w:p>
+    <w:p>
+      <w:pPr>
+        <w:tabs>
+          <w:tab w:val="left" w:pos="1272"/>
+        </w:tabs>
+        <w:spacing w:before="100" w:beforeAutospacing="1" w:line="240" w:lineRule="auto"/>
+        <w:rPr>
+          <w:rFonts w:ascii="Arial" w:hAnsi="Arial" w:cs="Arial"/>
+          <w:sz w:val="24"/>
+          <w:lang w:val="en-US"/>
+        </w:rPr>
+      </w:pPr>
+      <w:r>
+        <w:rPr>
+          <w:rFonts w:ascii="Arial" w:hAnsi="Arial" w:cs="Arial"/>
+          <w:sz w:val="24"/>
+          <w:lang w:val="en-US"/>
+        </w:rPr>
+        <w:t xml:space="preserve">                Color:  красный</w:t>
+      </w:r>
+    </w:p>
+    <w:p>
+      <w:pPr>
+        <w:tabs>
+          <w:tab w:val="left" w:pos="1272"/>
+        </w:tabs>
+        <w:spacing w:before="100" w:beforeAutospacing="1" w:line="240" w:lineRule="auto"/>
+        <w:rPr>
+          <w:rFonts w:ascii="Arial" w:hAnsi="Arial" w:cs="Arial"/>
+          <w:sz w:val="24"/>
+          <w:lang w:val="en-US"/>
+        </w:rPr>
+      </w:pPr>
+      <w:r>
+        <w:rPr>
+          <w:rFonts w:ascii="Arial" w:hAnsi="Arial" w:cs="Arial"/>
+          <w:sz w:val="24"/>
+          <w:lang w:val="en-US"/>
+        </w:rPr>
+        <w:t xml:space="preserve">                EngineRPM:      800</w:t>
+      </w:r>
+    </w:p>
+    <w:p>
+      <w:pPr>
+        <w:tabs>
+          <w:tab w:val="left" w:pos="1272"/>
+        </w:tabs>
+        <w:spacing w:before="100" w:beforeAutospacing="1" w:line="240" w:lineRule="auto"/>
+        <w:rPr>
+          <w:rFonts w:ascii="Arial" w:hAnsi="Arial" w:cs="Arial"/>
+          <w:sz w:val="24"/>
+          <w:lang w:val="en-US"/>
+        </w:rPr>
+      </w:pPr>
+      <w:r>
+        <w:rPr>
+          <w:rFonts w:ascii="Arial" w:hAnsi="Arial" w:cs="Arial"/>
+          <w:sz w:val="24"/>
+          <w:lang w:val="en-US"/>
+        </w:rPr>
+        <w:t xml:space="preserve">                Capacity:       0</w:t>
+      </w:r>
+    </w:p>
+    <w:p>
+      <w:pPr>
+        <w:tabs>
+          <w:tab w:val="left" w:pos="1272"/>
+        </w:tabs>
+        <w:spacing w:before="100" w:beforeAutospacing="1" w:line="240" w:lineRule="auto"/>
+        <w:rPr>
+          <w:rFonts w:ascii="Arial" w:hAnsi="Arial" w:cs="Arial"/>
+          <w:sz w:val="24"/>
+          <w:lang w:val="en-US"/>
+        </w:rPr>
+      </w:pPr>
+      <w:r>
+        <w:rPr>
+          <w:rFonts w:ascii="Arial" w:hAnsi="Arial" w:cs="Arial"/>
+          <w:sz w:val="24"/>
+          <w:lang w:val="en-US"/>
+        </w:rPr>
+        <w:t xml:space="preserve">                Engine Power:   0</w:t>
+      </w:r>
+    </w:p>
+    <w:p>
+      <w:pPr>
+        <w:tabs>
+          <w:tab w:val="left" w:pos="1272"/>
+        </w:tabs>
+        <w:spacing w:before="100" w:beforeAutospacing="1" w:line="240" w:lineRule="auto"/>
+        <w:rPr>
+          <w:rFonts w:ascii="Arial" w:hAnsi="Arial" w:cs="Arial"/>
+          <w:sz w:val="24"/>
+          <w:lang w:val="en-US"/>
+        </w:rPr>
+      </w:pPr>
+      <w:r>
+        <w:rPr>
+          <w:rFonts w:ascii="Arial" w:hAnsi="Arial" w:cs="Arial"/>
+          <w:sz w:val="24"/>
+          <w:lang w:val="en-US"/>
+        </w:rPr>
+        <w:t xml:space="preserve">                Quanity of cylinders:   0</w:t>
+      </w:r>
+    </w:p>
+    <w:p>
+      <w:pPr>
+        <w:tabs>
+          <w:tab w:val="left" w:pos="1272"/>
+        </w:tabs>
+        <w:spacing w:before="100" w:beforeAutospacing="1" w:line="240" w:lineRule="auto"/>
+        <w:rPr>
+          <w:rFonts w:ascii="Arial" w:hAnsi="Arial" w:cs="Arial"/>
+          <w:sz w:val="24"/>
+          <w:lang w:val="en-US"/>
+        </w:rPr>
+      </w:pPr>
+      <w:r>
+        <w:rPr>
+          <w:rFonts w:ascii="Arial" w:hAnsi="Arial" w:cs="Arial"/>
+          <w:sz w:val="24"/>
+          <w:lang w:val="en-US"/>
+        </w:rPr>
+        <w:t xml:space="preserve">                Benzine:        10</w:t>
+      </w:r>
+    </w:p>
+    <w:p>
+      <w:pPr>
+        <w:tabs>
+          <w:tab w:val="left" w:pos="1272"/>
+        </w:tabs>
+        <w:spacing w:before="100" w:beforeAutospacing="1" w:line="240" w:lineRule="auto"/>
+        <w:rPr>
+          <w:rFonts w:ascii="Arial" w:hAnsi="Arial" w:cs="Arial"/>
+          <w:sz w:val="24"/>
+          <w:lang w:val="en-US"/>
+        </w:rPr>
+      </w:pPr>
+      <w:r>
+        <w:rPr>
+          <w:rFonts w:ascii="Arial" w:hAnsi="Arial" w:cs="Arial"/>
+          <w:sz w:val="24"/>
+          <w:lang w:val="en-US"/>
+        </w:rPr>
+        <w:t xml:space="preserve">                Speed:  25</w:t>
+      </w:r>
+    </w:p>
+    <w:p>
+      <w:pPr>
+        <w:tabs>
+          <w:tab w:val="left" w:pos="1272"/>
+        </w:tabs>
+        <w:spacing w:before="100" w:beforeAutospacing="1" w:line="240" w:lineRule="auto"/>
+        <w:rPr>
+          <w:rFonts w:ascii="Arial" w:hAnsi="Arial" w:cs="Arial"/>
+          <w:sz w:val="24"/>
+          <w:lang w:val="en-US"/>
+        </w:rPr>
+      </w:pPr>
+      <w:r>
+        <w:rPr>
+          <w:rFonts w:ascii="Arial" w:hAnsi="Arial" w:cs="Arial"/>
+          <w:sz w:val="24"/>
+          <w:lang w:val="en-US"/>
+        </w:rPr>
+        <w:t>Car speeded down!</w:t>
+      </w:r>
+    </w:p>
+    <w:p>
+      <w:pPr>
+        <w:tabs>
+          <w:tab w:val="left" w:pos="1272"/>
+        </w:tabs>
+        <w:spacing w:before="100" w:beforeAutospacing="1" w:line="240" w:lineRule="auto"/>
+        <w:rPr>
+          <w:rFonts w:ascii="Arial" w:hAnsi="Arial" w:cs="Arial"/>
+          <w:sz w:val="24"/>
+          <w:lang w:val="en-US"/>
+        </w:rPr>
+      </w:pPr>
+    </w:p>
+    <w:p>
+      <w:pPr>
+        <w:tabs>
+          <w:tab w:val="left" w:pos="1272"/>
+        </w:tabs>
+        <w:spacing w:before="100" w:beforeAutospacing="1" w:line="240" w:lineRule="auto"/>
+        <w:rPr>
+          <w:rFonts w:ascii="Arial" w:hAnsi="Arial" w:cs="Arial"/>
+          <w:sz w:val="24"/>
+          <w:lang w:val="en-US"/>
+        </w:rPr>
+      </w:pPr>
+      <w:r>
+        <w:rPr>
+          <w:rFonts w:ascii="Arial" w:hAnsi="Arial" w:cs="Arial"/>
+          <w:sz w:val="24"/>
+          <w:lang w:val="en-US"/>
+        </w:rPr>
+        <w:t xml:space="preserve">        CAR DATA</w:t>
+      </w:r>
+    </w:p>
+    <w:p>
+      <w:pPr>
+        <w:tabs>
+          <w:tab w:val="left" w:pos="1272"/>
+        </w:tabs>
+        <w:spacing w:before="100" w:beforeAutospacing="1" w:line="240" w:lineRule="auto"/>
+        <w:rPr>
+          <w:rFonts w:ascii="Arial" w:hAnsi="Arial" w:cs="Arial"/>
+          <w:sz w:val="24"/>
+          <w:lang w:val="en-US"/>
+        </w:rPr>
+      </w:pPr>
+      <w:r>
+        <w:rPr>
+          <w:rFonts w:ascii="Arial" w:hAnsi="Arial" w:cs="Arial"/>
+          <w:sz w:val="24"/>
+          <w:lang w:val="en-US"/>
+        </w:rPr>
+        <w:t xml:space="preserve">                Name:   жигули</w:t>
+      </w:r>
+    </w:p>
+    <w:p>
+      <w:pPr>
+        <w:tabs>
+          <w:tab w:val="left" w:pos="1272"/>
+        </w:tabs>
+        <w:spacing w:before="100" w:beforeAutospacing="1" w:line="240" w:lineRule="auto"/>
+        <w:rPr>
+          <w:rFonts w:ascii="Arial" w:hAnsi="Arial" w:cs="Arial"/>
+          <w:sz w:val="24"/>
+          <w:lang w:val="en-US"/>
+        </w:rPr>
+      </w:pPr>
+      <w:r>
+        <w:rPr>
+          <w:rFonts w:ascii="Arial" w:hAnsi="Arial" w:cs="Arial"/>
+          <w:sz w:val="24"/>
+          <w:lang w:val="en-US"/>
+        </w:rPr>
+        <w:t xml:space="preserve">                Price:  12000</w:t>
+      </w:r>
+    </w:p>
+    <w:p>
+      <w:pPr>
+        <w:tabs>
+          <w:tab w:val="left" w:pos="1272"/>
+        </w:tabs>
+        <w:spacing w:before="100" w:beforeAutospacing="1" w:line="240" w:lineRule="auto"/>
+        <w:rPr>
+          <w:rFonts w:ascii="Arial" w:hAnsi="Arial" w:cs="Arial"/>
+          <w:sz w:val="24"/>
+          <w:lang w:val="en-US"/>
+        </w:rPr>
+      </w:pPr>
+      <w:r>
+        <w:rPr>
+          <w:rFonts w:ascii="Arial" w:hAnsi="Arial" w:cs="Arial"/>
+          <w:sz w:val="24"/>
+          <w:lang w:val="en-US"/>
+        </w:rPr>
+        <w:t xml:space="preserve">                Color:  красный</w:t>
+      </w:r>
+    </w:p>
+    <w:p>
+      <w:pPr>
+        <w:tabs>
+          <w:tab w:val="left" w:pos="1272"/>
+        </w:tabs>
+        <w:spacing w:before="100" w:beforeAutospacing="1" w:line="240" w:lineRule="auto"/>
+        <w:rPr>
+          <w:rFonts w:ascii="Arial" w:hAnsi="Arial" w:cs="Arial"/>
+          <w:sz w:val="24"/>
+          <w:lang w:val="en-US"/>
+        </w:rPr>
+      </w:pPr>
+      <w:r>
+        <w:rPr>
+          <w:rFonts w:ascii="Arial" w:hAnsi="Arial" w:cs="Arial"/>
+          <w:sz w:val="24"/>
+          <w:lang w:val="en-US"/>
+        </w:rPr>
+        <w:t xml:space="preserve">                EngineRPM:      800</w:t>
+      </w:r>
+    </w:p>
+    <w:p>
+      <w:pPr>
+        <w:tabs>
+          <w:tab w:val="left" w:pos="1272"/>
+        </w:tabs>
+        <w:spacing w:before="100" w:beforeAutospacing="1" w:line="240" w:lineRule="auto"/>
+        <w:rPr>
+          <w:rFonts w:ascii="Arial" w:hAnsi="Arial" w:cs="Arial"/>
+          <w:sz w:val="24"/>
+          <w:lang w:val="en-US"/>
+        </w:rPr>
+      </w:pPr>
+      <w:r>
+        <w:rPr>
+          <w:rFonts w:ascii="Arial" w:hAnsi="Arial" w:cs="Arial"/>
+          <w:sz w:val="24"/>
+          <w:lang w:val="en-US"/>
+        </w:rPr>
+        <w:t xml:space="preserve">                Capacity:       0</w:t>
+      </w:r>
+    </w:p>
+    <w:p>
+      <w:pPr>
+        <w:tabs>
+          <w:tab w:val="left" w:pos="1272"/>
+        </w:tabs>
+        <w:spacing w:before="100" w:beforeAutospacing="1" w:line="240" w:lineRule="auto"/>
+        <w:rPr>
+          <w:rFonts w:ascii="Arial" w:hAnsi="Arial" w:cs="Arial"/>
+          <w:sz w:val="24"/>
+          <w:lang w:val="en-US"/>
+        </w:rPr>
+      </w:pPr>
+      <w:r>
+        <w:rPr>
+          <w:rFonts w:ascii="Arial" w:hAnsi="Arial" w:cs="Arial"/>
+          <w:sz w:val="24"/>
+          <w:lang w:val="en-US"/>
+        </w:rPr>
+        <w:t xml:space="preserve">                Engine Power:   0</w:t>
+      </w:r>
+    </w:p>
+    <w:p>
+      <w:pPr>
+        <w:tabs>
+          <w:tab w:val="left" w:pos="1272"/>
+        </w:tabs>
+        <w:spacing w:before="100" w:beforeAutospacing="1" w:line="240" w:lineRule="auto"/>
+        <w:rPr>
+          <w:rFonts w:ascii="Arial" w:hAnsi="Arial" w:cs="Arial"/>
+          <w:sz w:val="24"/>
+          <w:lang w:val="en-US"/>
+        </w:rPr>
+      </w:pPr>
+      <w:r>
+        <w:rPr>
+          <w:rFonts w:ascii="Arial" w:hAnsi="Arial" w:cs="Arial"/>
+          <w:sz w:val="24"/>
+          <w:lang w:val="en-US"/>
+        </w:rPr>
+        <w:t xml:space="preserve">                Quanity of cylinders:   0</w:t>
+      </w:r>
+    </w:p>
+    <w:p>
+      <w:pPr>
+        <w:tabs>
+          <w:tab w:val="left" w:pos="1272"/>
+        </w:tabs>
+        <w:spacing w:before="100" w:beforeAutospacing="1" w:line="240" w:lineRule="auto"/>
+        <w:rPr>
+          <w:rFonts w:ascii="Arial" w:hAnsi="Arial" w:cs="Arial"/>
+          <w:sz w:val="24"/>
+          <w:lang w:val="en-US"/>
+        </w:rPr>
+      </w:pPr>
+      <w:r>
+        <w:rPr>
+          <w:rFonts w:ascii="Arial" w:hAnsi="Arial" w:cs="Arial"/>
+          <w:sz w:val="24"/>
+          <w:lang w:val="en-US"/>
+        </w:rPr>
+        <w:t xml:space="preserve">                Benzine:        10</w:t>
+      </w:r>
+    </w:p>
+    <w:p>
+      <w:pPr>
+        <w:tabs>
+          <w:tab w:val="left" w:pos="1272"/>
+        </w:tabs>
+        <w:spacing w:before="100" w:beforeAutospacing="1" w:line="240" w:lineRule="auto"/>
+        <w:rPr>
+          <w:rFonts w:ascii="Arial" w:hAnsi="Arial" w:cs="Arial"/>
+          <w:sz w:val="24"/>
+          <w:lang w:val="en-US"/>
+        </w:rPr>
+      </w:pPr>
+      <w:r>
+        <w:rPr>
+          <w:rFonts w:ascii="Arial" w:hAnsi="Arial" w:cs="Arial"/>
+          <w:sz w:val="24"/>
+          <w:lang w:val="en-US"/>
+        </w:rPr>
+        <w:t xml:space="preserve">                Speed:  15</w:t>
+      </w:r>
+    </w:p>
+    <w:p>
+      <w:pPr>
+        <w:tabs>
+          <w:tab w:val="left" w:pos="1272"/>
+        </w:tabs>
+        <w:spacing w:before="100" w:beforeAutospacing="1" w:line="240" w:lineRule="auto"/>
+        <w:rPr>
+          <w:rFonts w:ascii="Arial" w:hAnsi="Arial" w:cs="Arial"/>
+          <w:sz w:val="24"/>
+          <w:lang w:val="en-US"/>
+        </w:rPr>
+      </w:pPr>
+      <w:r>
+        <w:rPr>
+          <w:rFonts w:ascii="Arial" w:hAnsi="Arial" w:cs="Arial"/>
+          <w:sz w:val="24"/>
+          <w:lang w:val="en-US"/>
+        </w:rPr>
+        <w:t>Car speeded down!</w:t>
+      </w:r>
+    </w:p>
+    <w:p>
+      <w:pPr>
+        <w:tabs>
+          <w:tab w:val="left" w:pos="1272"/>
+        </w:tabs>
+        <w:spacing w:before="100" w:beforeAutospacing="1" w:line="240" w:lineRule="auto"/>
+        <w:rPr>
+          <w:rFonts w:ascii="Arial" w:hAnsi="Arial" w:cs="Arial"/>
+          <w:sz w:val="24"/>
+          <w:lang w:val="en-US"/>
+        </w:rPr>
+      </w:pPr>
+    </w:p>
+    <w:p>
+      <w:pPr>
+        <w:tabs>
+          <w:tab w:val="left" w:pos="1272"/>
+        </w:tabs>
+        <w:spacing w:before="100" w:beforeAutospacing="1" w:line="240" w:lineRule="auto"/>
+        <w:rPr>
+          <w:rFonts w:ascii="Arial" w:hAnsi="Arial" w:cs="Arial"/>
+          <w:sz w:val="24"/>
+          <w:lang w:val="en-US"/>
+        </w:rPr>
+      </w:pPr>
+      <w:r>
+        <w:rPr>
+          <w:rFonts w:ascii="Arial" w:hAnsi="Arial" w:cs="Arial"/>
+          <w:sz w:val="24"/>
+          <w:lang w:val="en-US"/>
+        </w:rPr>
+        <w:t xml:space="preserve">        CAR DATA</w:t>
+      </w:r>
+    </w:p>
+    <w:p>
+      <w:pPr>
+        <w:tabs>
+          <w:tab w:val="left" w:pos="1272"/>
+        </w:tabs>
+        <w:spacing w:before="100" w:beforeAutospacing="1" w:line="240" w:lineRule="auto"/>
+        <w:rPr>
+          <w:rFonts w:ascii="Arial" w:hAnsi="Arial" w:cs="Arial"/>
+          <w:sz w:val="24"/>
+          <w:lang w:val="en-US"/>
+        </w:rPr>
+      </w:pPr>
+      <w:r>
+        <w:rPr>
+          <w:rFonts w:ascii="Arial" w:hAnsi="Arial" w:cs="Arial"/>
+          <w:sz w:val="24"/>
+          <w:lang w:val="en-US"/>
+        </w:rPr>
+        <w:t xml:space="preserve">                Name:   жигули</w:t>
+      </w:r>
+    </w:p>
+    <w:p>
+      <w:pPr>
+        <w:tabs>
+          <w:tab w:val="left" w:pos="1272"/>
+        </w:tabs>
+        <w:spacing w:before="100" w:beforeAutospacing="1" w:line="240" w:lineRule="auto"/>
+        <w:rPr>
+          <w:rFonts w:ascii="Arial" w:hAnsi="Arial" w:cs="Arial"/>
+          <w:sz w:val="24"/>
+          <w:lang w:val="en-US"/>
+        </w:rPr>
+      </w:pPr>
+      <w:r>
+        <w:rPr>
+          <w:rFonts w:ascii="Arial" w:hAnsi="Arial" w:cs="Arial"/>
+          <w:sz w:val="24"/>
+          <w:lang w:val="en-US"/>
+        </w:rPr>
+        <w:t xml:space="preserve">                Price:  12000</w:t>
+      </w:r>
+    </w:p>
+    <w:p>
+      <w:pPr>
+        <w:tabs>
+          <w:tab w:val="left" w:pos="1272"/>
+        </w:tabs>
+        <w:spacing w:before="100" w:beforeAutospacing="1" w:line="240" w:lineRule="auto"/>
+        <w:rPr>
+          <w:rFonts w:ascii="Arial" w:hAnsi="Arial" w:cs="Arial"/>
+          <w:sz w:val="24"/>
+          <w:lang w:val="en-US"/>
+        </w:rPr>
+      </w:pPr>
+      <w:r>
+        <w:rPr>
+          <w:rFonts w:ascii="Arial" w:hAnsi="Arial" w:cs="Arial"/>
+          <w:sz w:val="24"/>
+          <w:lang w:val="en-US"/>
+        </w:rPr>
+        <w:t xml:space="preserve">                Color:  красный</w:t>
+      </w:r>
+    </w:p>
+    <w:p>
+      <w:pPr>
+        <w:tabs>
+          <w:tab w:val="left" w:pos="1272"/>
+        </w:tabs>
+        <w:spacing w:before="100" w:beforeAutospacing="1" w:line="240" w:lineRule="auto"/>
+        <w:rPr>
+          <w:rFonts w:ascii="Arial" w:hAnsi="Arial" w:cs="Arial"/>
+          <w:sz w:val="24"/>
+          <w:lang w:val="en-US"/>
+        </w:rPr>
+      </w:pPr>
+      <w:r>
+        <w:rPr>
+          <w:rFonts w:ascii="Arial" w:hAnsi="Arial" w:cs="Arial"/>
+          <w:sz w:val="24"/>
+          <w:lang w:val="en-US"/>
+        </w:rPr>
+        <w:lastRenderedPageBreak/>
+        <w:t xml:space="preserve">                EngineRPM:      800</w:t>
+      </w:r>
+    </w:p>
+    <w:p>
+      <w:pPr>
+        <w:tabs>
+          <w:tab w:val="left" w:pos="1272"/>
+        </w:tabs>
+        <w:spacing w:before="100" w:beforeAutospacing="1" w:line="240" w:lineRule="auto"/>
+        <w:rPr>
+          <w:rFonts w:ascii="Arial" w:hAnsi="Arial" w:cs="Arial"/>
+          <w:sz w:val="24"/>
+          <w:lang w:val="en-US"/>
+        </w:rPr>
+      </w:pPr>
+      <w:r>
+        <w:rPr>
+          <w:rFonts w:ascii="Arial" w:hAnsi="Arial" w:cs="Arial"/>
+          <w:sz w:val="24"/>
+          <w:lang w:val="en-US"/>
+        </w:rPr>
+        <w:t xml:space="preserve">                Capacity:       0</w:t>
+      </w:r>
+    </w:p>
+    <w:p>
+      <w:pPr>
+        <w:tabs>
+          <w:tab w:val="left" w:pos="1272"/>
+        </w:tabs>
+        <w:spacing w:before="100" w:beforeAutospacing="1" w:line="240" w:lineRule="auto"/>
+        <w:rPr>
+          <w:rFonts w:ascii="Arial" w:hAnsi="Arial" w:cs="Arial"/>
+          <w:sz w:val="24"/>
+          <w:lang w:val="en-US"/>
+        </w:rPr>
+      </w:pPr>
+      <w:r>
+        <w:rPr>
+          <w:rFonts w:ascii="Arial" w:hAnsi="Arial" w:cs="Arial"/>
+          <w:sz w:val="24"/>
+          <w:lang w:val="en-US"/>
+        </w:rPr>
+        <w:t xml:space="preserve">                Engine Power:   0</w:t>
+      </w:r>
+    </w:p>
+    <w:p>
+      <w:pPr>
+        <w:tabs>
+          <w:tab w:val="left" w:pos="1272"/>
+        </w:tabs>
+        <w:spacing w:before="100" w:beforeAutospacing="1" w:line="240" w:lineRule="auto"/>
+        <w:rPr>
+          <w:rFonts w:ascii="Arial" w:hAnsi="Arial" w:cs="Arial"/>
+          <w:sz w:val="24"/>
+          <w:lang w:val="en-US"/>
+        </w:rPr>
+      </w:pPr>
+      <w:r>
+        <w:rPr>
+          <w:rFonts w:ascii="Arial" w:hAnsi="Arial" w:cs="Arial"/>
+          <w:sz w:val="24"/>
+          <w:lang w:val="en-US"/>
+        </w:rPr>
+        <w:t xml:space="preserve">                Quanity of cylinders:   0</w:t>
+      </w:r>
+    </w:p>
+    <w:p>
+      <w:pPr>
+        <w:tabs>
+          <w:tab w:val="left" w:pos="1272"/>
+        </w:tabs>
+        <w:spacing w:before="100" w:beforeAutospacing="1" w:line="240" w:lineRule="auto"/>
+        <w:rPr>
+          <w:rFonts w:ascii="Arial" w:hAnsi="Arial" w:cs="Arial"/>
+          <w:sz w:val="24"/>
+          <w:lang w:val="en-US"/>
+        </w:rPr>
+      </w:pPr>
+      <w:r>
+        <w:rPr>
+          <w:rFonts w:ascii="Arial" w:hAnsi="Arial" w:cs="Arial"/>
+          <w:sz w:val="24"/>
+          <w:lang w:val="en-US"/>
+        </w:rPr>
+        <w:t xml:space="preserve">                Benzine:        10</w:t>
+      </w:r>
+    </w:p>
+    <w:p>
+      <w:pPr>
+        <w:tabs>
+          <w:tab w:val="left" w:pos="1272"/>
+        </w:tabs>
+        <w:spacing w:before="100" w:beforeAutospacing="1" w:line="240" w:lineRule="auto"/>
+        <w:rPr>
+          <w:rFonts w:ascii="Arial" w:hAnsi="Arial" w:cs="Arial"/>
+          <w:sz w:val="24"/>
+          <w:lang w:val="en-US"/>
+        </w:rPr>
+      </w:pPr>
+      <w:r>
+        <w:rPr>
+          <w:rFonts w:ascii="Arial" w:hAnsi="Arial" w:cs="Arial"/>
+          <w:sz w:val="24"/>
+          <w:lang w:val="en-US"/>
+        </w:rPr>
+        <w:t xml:space="preserve">                Speed:  0</w:t>
+      </w:r>
+    </w:p>
+    <w:p>
+      <w:pPr>
+        <w:tabs>
+          <w:tab w:val="left" w:pos="1272"/>
+        </w:tabs>
+        <w:spacing w:before="100" w:beforeAutospacing="1" w:line="240" w:lineRule="auto"/>
+        <w:rPr>
+          <w:rFonts w:ascii="Arial" w:hAnsi="Arial" w:cs="Arial"/>
+          <w:sz w:val="24"/>
+          <w:lang w:val="en-US"/>
+        </w:rPr>
+      </w:pPr>
+      <w:r>
+        <w:rPr>
+          <w:rFonts w:ascii="Arial" w:hAnsi="Arial" w:cs="Arial"/>
+          <w:sz w:val="24"/>
+          <w:lang w:val="en-US"/>
+        </w:rPr>
+        <w:t>Engine stopped!</w:t>
+      </w:r>
+    </w:p>
+    <w:p>
+      <w:pPr>
+        <w:tabs>
+          <w:tab w:val="left" w:pos="1272"/>
+        </w:tabs>
+        <w:spacing w:before="100" w:beforeAutospacing="1" w:line="240" w:lineRule="auto"/>
+        <w:rPr>
+          <w:rFonts w:ascii="Arial" w:hAnsi="Arial" w:cs="Arial"/>
+          <w:sz w:val="24"/>
+          <w:lang w:val="en-US"/>
+        </w:rPr>
+      </w:pPr>
+    </w:p>
+    <w:p>
+      <w:pPr>
+        <w:tabs>
+          <w:tab w:val="left" w:pos="1272"/>
+        </w:tabs>
+        <w:spacing w:before="100" w:beforeAutospacing="1" w:line="240" w:lineRule="auto"/>
+        <w:rPr>
+          <w:rFonts w:ascii="Arial" w:hAnsi="Arial" w:cs="Arial"/>
+          <w:sz w:val="24"/>
+          <w:lang w:val="en-US"/>
+        </w:rPr>
+      </w:pPr>
+      <w:r>
+        <w:rPr>
+          <w:rFonts w:ascii="Arial" w:hAnsi="Arial" w:cs="Arial"/>
+          <w:sz w:val="24"/>
+          <w:lang w:val="en-US"/>
+        </w:rPr>
+        <w:t xml:space="preserve">        CAR DATA</w:t>
+      </w:r>
+    </w:p>
+    <w:p>
+      <w:pPr>
+        <w:tabs>
+          <w:tab w:val="left" w:pos="1272"/>
+        </w:tabs>
+        <w:spacing w:before="100" w:beforeAutospacing="1" w:line="240" w:lineRule="auto"/>
+        <w:rPr>
+          <w:rFonts w:ascii="Arial" w:hAnsi="Arial" w:cs="Arial"/>
+          <w:sz w:val="24"/>
+          <w:lang w:val="en-US"/>
+        </w:rPr>
+      </w:pPr>
+      <w:r>
+        <w:rPr>
+          <w:rFonts w:ascii="Arial" w:hAnsi="Arial" w:cs="Arial"/>
+          <w:sz w:val="24"/>
+          <w:lang w:val="en-US"/>
+        </w:rPr>
+        <w:t xml:space="preserve">                Name:   жигули</w:t>
+      </w:r>
+    </w:p>
+    <w:p>
+      <w:pPr>
+        <w:tabs>
+          <w:tab w:val="left" w:pos="1272"/>
+        </w:tabs>
+        <w:spacing w:before="100" w:beforeAutospacing="1" w:line="240" w:lineRule="auto"/>
+        <w:rPr>
+          <w:rFonts w:ascii="Arial" w:hAnsi="Arial" w:cs="Arial"/>
+          <w:sz w:val="24"/>
+          <w:lang w:val="en-US"/>
+        </w:rPr>
+      </w:pPr>
+      <w:r>
+        <w:rPr>
+          <w:rFonts w:ascii="Arial" w:hAnsi="Arial" w:cs="Arial"/>
+          <w:sz w:val="24"/>
+          <w:lang w:val="en-US"/>
+        </w:rPr>
+        <w:t xml:space="preserve">                Price:  12000</w:t>
+      </w:r>
+    </w:p>
+    <w:p>
+      <w:pPr>
+        <w:tabs>
+          <w:tab w:val="left" w:pos="1272"/>
+        </w:tabs>
+        <w:spacing w:before="100" w:beforeAutospacing="1" w:line="240" w:lineRule="auto"/>
+        <w:rPr>
+          <w:rFonts w:ascii="Arial" w:hAnsi="Arial" w:cs="Arial"/>
+          <w:sz w:val="24"/>
+          <w:lang w:val="en-US"/>
+        </w:rPr>
+      </w:pPr>
+      <w:r>
+        <w:rPr>
+          <w:rFonts w:ascii="Arial" w:hAnsi="Arial" w:cs="Arial"/>
+          <w:sz w:val="24"/>
+          <w:lang w:val="en-US"/>
+        </w:rPr>
+        <w:t xml:space="preserve">                Color:  красный</w:t>
+      </w:r>
+    </w:p>
+    <w:p>
+      <w:pPr>
+        <w:tabs>
+          <w:tab w:val="left" w:pos="1272"/>
+        </w:tabs>
+        <w:spacing w:before="100" w:beforeAutospacing="1" w:line="240" w:lineRule="auto"/>
+        <w:rPr>
+          <w:rFonts w:ascii="Arial" w:hAnsi="Arial" w:cs="Arial"/>
+          <w:sz w:val="24"/>
+          <w:lang w:val="en-US"/>
+        </w:rPr>
+      </w:pPr>
+      <w:r>
+        <w:rPr>
+          <w:rFonts w:ascii="Arial" w:hAnsi="Arial" w:cs="Arial"/>
+          <w:sz w:val="24"/>
+          <w:lang w:val="en-US"/>
+        </w:rPr>
+        <w:t xml:space="preserve">                EngineRPM:      0</w:t>
+      </w:r>
+    </w:p>
+    <w:p>
+      <w:pPr>
+        <w:tabs>
+          <w:tab w:val="left" w:pos="1272"/>
+        </w:tabs>
+        <w:spacing w:before="100" w:beforeAutospacing="1" w:line="240" w:lineRule="auto"/>
+        <w:rPr>
+          <w:rFonts w:ascii="Arial" w:hAnsi="Arial" w:cs="Arial"/>
+          <w:sz w:val="24"/>
+          <w:lang w:val="en-US"/>
+        </w:rPr>
+      </w:pPr>
+      <w:r>
+        <w:rPr>
+          <w:rFonts w:ascii="Arial" w:hAnsi="Arial" w:cs="Arial"/>
+          <w:sz w:val="24"/>
+          <w:lang w:val="en-US"/>
+        </w:rPr>
+        <w:t xml:space="preserve">                Capacity:       0</w:t>
+      </w:r>
+    </w:p>
+    <w:p>
+      <w:pPr>
+        <w:tabs>
+          <w:tab w:val="left" w:pos="1272"/>
+        </w:tabs>
+        <w:spacing w:before="100" w:beforeAutospacing="1" w:line="240" w:lineRule="auto"/>
+        <w:rPr>
+          <w:rFonts w:ascii="Arial" w:hAnsi="Arial" w:cs="Arial"/>
+          <w:sz w:val="24"/>
+          <w:lang w:val="en-US"/>
+        </w:rPr>
+      </w:pPr>
+      <w:r>
+        <w:rPr>
+          <w:rFonts w:ascii="Arial" w:hAnsi="Arial" w:cs="Arial"/>
+          <w:sz w:val="24"/>
+          <w:lang w:val="en-US"/>
+        </w:rPr>
+        <w:t xml:space="preserve">                Engine Power:   0</w:t>
+      </w:r>
+    </w:p>
+    <w:p>
+      <w:pPr>
+        <w:tabs>
+          <w:tab w:val="left" w:pos="1272"/>
+        </w:tabs>
+        <w:spacing w:before="100" w:beforeAutospacing="1" w:line="240" w:lineRule="auto"/>
+        <w:rPr>
+          <w:rFonts w:ascii="Arial" w:hAnsi="Arial" w:cs="Arial"/>
+          <w:sz w:val="24"/>
+          <w:lang w:val="en-US"/>
+        </w:rPr>
+      </w:pPr>
+      <w:r>
+        <w:rPr>
+          <w:rFonts w:ascii="Arial" w:hAnsi="Arial" w:cs="Arial"/>
+          <w:sz w:val="24"/>
+          <w:lang w:val="en-US"/>
+        </w:rPr>
+        <w:t xml:space="preserve">                Quanity of cylinders:   0</w:t>
+      </w:r>
+    </w:p>
+    <w:p>
+      <w:pPr>
+        <w:tabs>
+          <w:tab w:val="left" w:pos="1272"/>
+        </w:tabs>
+        <w:spacing w:before="100" w:beforeAutospacing="1" w:line="240" w:lineRule="auto"/>
+        <w:rPr>
+          <w:rFonts w:ascii="Arial" w:hAnsi="Arial" w:cs="Arial"/>
+          <w:sz w:val="24"/>
+          <w:lang w:val="en-US"/>
+        </w:rPr>
+      </w:pPr>
+      <w:r>
+        <w:rPr>
+          <w:rFonts w:ascii="Arial" w:hAnsi="Arial" w:cs="Arial"/>
+          <w:sz w:val="24"/>
+          <w:lang w:val="en-US"/>
+        </w:rPr>
+        <w:t xml:space="preserve">                Benzine:        10</w:t>
+      </w:r>
+    </w:p>
+    <w:p>
+      <w:pPr>
+        <w:tabs>
+          <w:tab w:val="left" w:pos="1272"/>
+        </w:tabs>
+        <w:spacing w:before="100" w:beforeAutospacing="1" w:line="240" w:lineRule="auto"/>
+        <w:rPr>
+          <w:rFonts w:ascii="Arial" w:hAnsi="Arial" w:cs="Arial"/>
+          <w:sz w:val="24"/>
+          <w:lang w:val="en-US"/>
+        </w:rPr>
+      </w:pPr>
+      <w:r>
+        <w:rPr>
+          <w:rFonts w:ascii="Arial" w:hAnsi="Arial" w:cs="Arial"/>
+          <w:sz w:val="24"/>
+          <w:lang w:val="en-US"/>
+        </w:rPr>
+        <w:t xml:space="preserve">                Speed:  0</w:t>
+      </w:r>
+    </w:p>
+    <w:p>
+      <w:pPr>
+        <w:tabs>
+          <w:tab w:val="left" w:pos="1272"/>
+        </w:tabs>
+        <w:spacing w:before="100" w:beforeAutospacing="1" w:line="240" w:lineRule="auto"/>
+        <w:rPr>
+          <w:rFonts w:ascii="Arial" w:hAnsi="Arial" w:cs="Arial"/>
+          <w:sz w:val="24"/>
+          <w:lang w:val="en-US"/>
+        </w:rPr>
+      </w:pPr>
+    </w:p>
+    <w:p>
+      <w:pPr>
+        <w:tabs>
+          <w:tab w:val="left" w:pos="1272"/>
+        </w:tabs>
+        <w:spacing w:before="100" w:beforeAutospacing="1" w:line="240" w:lineRule="auto"/>
+        <w:rPr>
+          <w:rFonts w:ascii="Arial" w:hAnsi="Arial" w:cs="Arial"/>
+          <w:sz w:val="24"/>
+          <w:lang w:val="en-US"/>
+        </w:rPr>
+      </w:pPr>
+      <w:r>
+        <w:rPr>
+          <w:rFonts w:ascii="Arial" w:hAnsi="Arial" w:cs="Arial"/>
+          <w:sz w:val="24"/>
+          <w:lang w:val="en-US"/>
+        </w:rPr>
+        <w:t>C:\Users\Victor\source\repos\programming_re</w:t>
+      </w:r>
+      <w:r>
+        <w:rPr>
+          <w:rFonts w:ascii="Arial" w:hAnsi="Arial" w:cs="Arial"/>
+          <w:sz w:val="24"/>
+          <w:lang w:val="en-US"/>
+        </w:rPr>
+        <w:t>po_semester-2\labs_CSHARP\lab6&gt;</w:t>
+      </w:r>
     </w:p>
     <w:sectPr>
       <w:pgSz w:w="11906" w:h="16838"/>
@@ -3191,7 +7538,7 @@
 </file>
 
 <file path=customXml/itemProps1.xml><?xml version="1.0" encoding="utf-8"?>
-<ds:datastoreItem xmlns:ds="http://schemas.openxmlformats.org/officeDocument/2006/customXml" ds:itemID="{2794F86C-16A0-41F0-84A9-7EE7E0CDD395}">
+<ds:datastoreItem xmlns:ds="http://schemas.openxmlformats.org/officeDocument/2006/customXml" ds:itemID="{419132B7-8321-4F0F-B37A-0FA3E0200381}">
   <ds:schemaRefs>
     <ds:schemaRef ds:uri="http://schemas.openxmlformats.org/officeDocument/2006/bibliography"/>
   </ds:schemaRefs>

</xml_diff>